<commit_message>
I taya plus Lamar sef
</commit_message>
<xml_diff>
--- a/Final Year Project Proposal.docx
+++ b/Final Year Project Proposal.docx
@@ -2857,7 +2857,27 @@
         <w:rPr>
           <w:rFonts w:ascii="Times New Roman" w:hAnsi="Times New Roman" w:eastAsia="Times New Roman" w:cs="Times New Roman"/>
         </w:rPr>
-        <w:t xml:space="preserve"> et al., 2020). These conventional approaches can also disrupt valuable instructional time, </w:t>
+        <w:t xml:space="preserve"> et al</w:t>
+      </w:r>
+      <w:commentRangeStart w:id="867468042"/>
+      <w:r>
+        <w:rPr>
+          <w:rFonts w:ascii="Times New Roman" w:hAnsi="Times New Roman" w:eastAsia="Times New Roman" w:cs="Times New Roman"/>
+        </w:rPr>
+        <w:t>.,</w:t>
+      </w:r>
+      <w:commentRangeEnd w:id="867468042"/>
+      <w:r>
+        <w:rPr>
+          <w:rStyle w:val="CommentReference"/>
+        </w:rPr>
+        <w:commentReference w:id="867468042"/>
+      </w:r>
+      <w:r>
+        <w:rPr>
+          <w:rFonts w:ascii="Times New Roman" w:hAnsi="Times New Roman" w:eastAsia="Times New Roman" w:cs="Times New Roman"/>
+        </w:rPr>
+        <w:t xml:space="preserve"> 2020). These conventional approaches can also disrupt valuable instructional time, </w:t>
       </w:r>
       <w:r>
         <w:rPr>
@@ -2869,7 +2889,13 @@
         <w:rPr>
           <w:rFonts w:ascii="Times New Roman" w:hAnsi="Times New Roman" w:eastAsia="Times New Roman" w:cs="Times New Roman"/>
         </w:rPr>
-        <w:t xml:space="preserve"> both teaching and learning experiences (Chowdhury et al., 2019).</w:t>
+        <w:t xml:space="preserve"> both teaching and learning experiences</w:t>
+      </w:r>
+      <w:r>
+        <w:rPr>
+          <w:rFonts w:ascii="Times New Roman" w:hAnsi="Times New Roman" w:eastAsia="Times New Roman" w:cs="Times New Roman"/>
+        </w:rPr>
+        <w:t xml:space="preserve"> (Chowdhury et al., 2019).</w:t>
       </w:r>
     </w:p>
     <w:p>
@@ -2955,14 +2981,12 @@
         </w:rPr>
         <w:t xml:space="preserve">This research proposal focuses on the development of a user-friendly, secure, and reliable Face Recognition Student Attendance System. The proposed system will address </w:t>
       </w:r>
-      <w:bookmarkStart w:name="_Int_vlIHSYF4" w:id="1258897764"/>
       <w:r>
         <w:rPr>
           <w:rFonts w:ascii="Times New Roman" w:hAnsi="Times New Roman" w:eastAsia="Times New Roman" w:cs="Times New Roman"/>
         </w:rPr>
         <w:t>common challenges</w:t>
       </w:r>
-      <w:bookmarkEnd w:id="1258897764"/>
       <w:r>
         <w:rPr>
           <w:rFonts w:ascii="Times New Roman" w:hAnsi="Times New Roman" w:eastAsia="Times New Roman" w:cs="Times New Roman"/>
@@ -3220,6 +3244,17 @@
     </w:p>
     <w:p>
       <w:pPr>
+        <w:pStyle w:val="Normal"/>
+        <w:spacing w:before="255" w:after="255" w:line="360" w:lineRule="auto"/>
+        <w:ind w:firstLine="720"/>
+        <w:jc w:val="both"/>
+        <w:rPr>
+          <w:rFonts w:ascii="Times New Roman" w:hAnsi="Times New Roman" w:eastAsia="Times New Roman" w:cs="Times New Roman"/>
+        </w:rPr>
+      </w:pPr>
+    </w:p>
+    <w:p>
+      <w:pPr>
         <w:pStyle w:val="Heading2"/>
         <w:tabs>
           <w:tab w:val="right" w:leader="dot" w:pos="8630"/>
@@ -3239,9 +3274,34 @@
           <w:bCs w:val="1"/>
           <w:color w:val="auto"/>
         </w:rPr>
-        <w:t>1.3. Problem Statement</w:t>
+        <w:t>1.3.</w:t>
+      </w:r>
+      <w:commentRangeStart w:id="1161596497"/>
+      <w:commentRangeStart w:id="96058308"/>
+      <w:r>
+        <w:rPr>
+          <w:rFonts w:ascii="Times New Roman" w:hAnsi="Times New Roman" w:eastAsia="Times New Roman" w:cs="Times New Roman"/>
+          <w:b w:val="1"/>
+          <w:bCs w:val="1"/>
+          <w:color w:val="auto"/>
+        </w:rPr>
+        <w:t xml:space="preserve"> Problem Statement</w:t>
       </w:r>
       <w:bookmarkEnd w:id="1793220388"/>
+      <w:commentRangeEnd w:id="1161596497"/>
+      <w:r>
+        <w:rPr>
+          <w:rStyle w:val="CommentReference"/>
+        </w:rPr>
+        <w:commentReference w:id="1161596497"/>
+      </w:r>
+      <w:commentRangeEnd w:id="96058308"/>
+      <w:r>
+        <w:rPr>
+          <w:rStyle w:val="CommentReference"/>
+        </w:rPr>
+        <w:commentReference w:id="96058308"/>
+      </w:r>
     </w:p>
     <w:p>
       <w:pPr>
@@ -3258,26 +3318,6 @@
           <w:rFonts w:ascii="Times New Roman" w:hAnsi="Times New Roman" w:eastAsia="Times New Roman" w:cs="Times New Roman"/>
         </w:rPr>
       </w:pPr>
-      <w:r>
-        <w:rPr>
-          <w:rFonts w:ascii="Times New Roman" w:hAnsi="Times New Roman" w:eastAsia="Times New Roman" w:cs="Times New Roman"/>
-        </w:rPr>
-        <w:t xml:space="preserve">Businesses often struggle with limited resources to manage software development projects, leading to missed opportunities and inefficiencies (Bryman, 2020). Concurrently, freelancers face challenges such as inconsistent work, delayed payments, and difficulties in finding clients who match their skill sets (Bryman, 2020). According to a survey by Upwork, 7.3 million Ghanaians freelanced in 2019, contributing over </w:t>
-      </w:r>
-      <w:bookmarkStart w:name="_Int_yvxdVDLP" w:id="1452245182"/>
-      <w:r>
-        <w:rPr>
-          <w:rFonts w:ascii="Times New Roman" w:hAnsi="Times New Roman" w:eastAsia="Times New Roman" w:cs="Times New Roman"/>
-        </w:rPr>
-        <w:t>$1 trillion</w:t>
-      </w:r>
-      <w:bookmarkEnd w:id="1452245182"/>
-      <w:r>
-        <w:rPr>
-          <w:rFonts w:ascii="Times New Roman" w:hAnsi="Times New Roman" w:eastAsia="Times New Roman" w:cs="Times New Roman"/>
-        </w:rPr>
-        <w:t xml:space="preserve"> (about $3,100 per person in Ghana) to the economy, yet many report struggles with job security and client acquisition (Upwork, 2023).</w:t>
-      </w:r>
     </w:p>
     <w:p>
       <w:pPr>
@@ -3290,10 +3330,13 @@
         <w:spacing w:before="0" w:beforeAutospacing="off" w:after="0" w:afterAutospacing="off" w:line="360" w:lineRule="auto"/>
         <w:ind w:left="0" w:right="0" w:firstLine="720"/>
         <w:jc w:val="both"/>
-        <w:rPr>
-          <w:rFonts w:ascii="Times New Roman" w:hAnsi="Times New Roman" w:eastAsia="Times New Roman" w:cs="Times New Roman"/>
-        </w:rPr>
-      </w:pPr>
+      </w:pPr>
+      <w:r>
+        <w:rPr>
+          <w:rFonts w:ascii="Times New Roman" w:hAnsi="Times New Roman" w:eastAsia="Times New Roman" w:cs="Times New Roman"/>
+        </w:rPr>
+        <w:t xml:space="preserve"> </w:t>
+      </w:r>
     </w:p>
     <w:p>
       <w:pPr>
@@ -3306,51 +3349,12 @@
         <w:spacing w:before="0" w:beforeAutospacing="off" w:after="0" w:afterAutospacing="off" w:line="360" w:lineRule="auto"/>
         <w:ind w:left="0" w:right="0" w:firstLine="720"/>
         <w:jc w:val="both"/>
-        <w:rPr>
-          <w:rFonts w:ascii="Times New Roman" w:hAnsi="Times New Roman" w:eastAsia="Times New Roman" w:cs="Times New Roman"/>
-        </w:rPr>
-      </w:pPr>
-      <w:r>
-        <w:rPr>
-          <w:rFonts w:ascii="Times New Roman" w:hAnsi="Times New Roman" w:eastAsia="Times New Roman" w:cs="Times New Roman"/>
-        </w:rPr>
-        <w:t xml:space="preserve">Despite the existence of various platforms, such as </w:t>
-      </w:r>
-      <w:r>
-        <w:rPr>
-          <w:rFonts w:ascii="Times New Roman" w:hAnsi="Times New Roman" w:eastAsia="Times New Roman" w:cs="Times New Roman"/>
-        </w:rPr>
-        <w:t>FreeLance</w:t>
-      </w:r>
-      <w:r>
-        <w:rPr>
-          <w:rFonts w:ascii="Times New Roman" w:hAnsi="Times New Roman" w:eastAsia="Times New Roman" w:cs="Times New Roman"/>
-        </w:rPr>
-        <w:t xml:space="preserve">-Me, Upwork, and </w:t>
-      </w:r>
-      <w:r>
-        <w:rPr>
-          <w:rFonts w:ascii="Times New Roman" w:hAnsi="Times New Roman" w:eastAsia="Times New Roman" w:cs="Times New Roman"/>
-        </w:rPr>
-        <w:t>MeetDev</w:t>
-      </w:r>
-      <w:r>
-        <w:rPr>
-          <w:rFonts w:ascii="Times New Roman" w:hAnsi="Times New Roman" w:eastAsia="Times New Roman" w:cs="Times New Roman"/>
-        </w:rPr>
-        <w:t xml:space="preserve">, gaps </w:t>
-      </w:r>
-      <w:r>
-        <w:rPr>
-          <w:rFonts w:ascii="Times New Roman" w:hAnsi="Times New Roman" w:eastAsia="Times New Roman" w:cs="Times New Roman"/>
-        </w:rPr>
-        <w:t>remain</w:t>
-      </w:r>
-      <w:r>
-        <w:rPr>
-          <w:rFonts w:ascii="Times New Roman" w:hAnsi="Times New Roman" w:eastAsia="Times New Roman" w:cs="Times New Roman"/>
-        </w:rPr>
-        <w:t xml:space="preserve"> in effectively connecting businesses with qualified freelancers in a way that ensures both quality and satisfaction (Davidson, 2023).</w:t>
+      </w:pPr>
+      <w:r>
+        <w:rPr>
+          <w:rFonts w:ascii="Times New Roman" w:hAnsi="Times New Roman" w:eastAsia="Times New Roman" w:cs="Times New Roman"/>
+        </w:rPr>
+        <w:t xml:space="preserve">Educational institutions face significant challenges with traditional attendance tracking methods, which are often inefficient and prone to errors. The reliance on manual roll calls and paper sign-in sheets presents several issues that hinder effective attendance management and compromise the accuracy and reliability of attendance data (Smith et al., 2018).  </w:t>
       </w:r>
     </w:p>
     <w:p>
@@ -3364,10 +3368,13 @@
         <w:spacing w:before="0" w:beforeAutospacing="off" w:after="0" w:afterAutospacing="off" w:line="360" w:lineRule="auto"/>
         <w:ind w:left="0" w:right="0" w:firstLine="720"/>
         <w:jc w:val="both"/>
-        <w:rPr>
-          <w:rFonts w:ascii="Times New Roman" w:hAnsi="Times New Roman" w:eastAsia="Times New Roman" w:cs="Times New Roman"/>
-        </w:rPr>
-      </w:pPr>
+      </w:pPr>
+      <w:r>
+        <w:rPr>
+          <w:rFonts w:ascii="Times New Roman" w:hAnsi="Times New Roman" w:eastAsia="Times New Roman" w:cs="Times New Roman"/>
+        </w:rPr>
+        <w:t xml:space="preserve"> </w:t>
+      </w:r>
     </w:p>
     <w:p>
       <w:pPr>
@@ -3380,63 +3387,328 @@
         <w:spacing w:before="0" w:beforeAutospacing="off" w:after="0" w:afterAutospacing="off" w:line="360" w:lineRule="auto"/>
         <w:ind w:left="0" w:right="0" w:firstLine="720"/>
         <w:jc w:val="both"/>
-        <w:rPr>
-          <w:rFonts w:ascii="Times New Roman" w:hAnsi="Times New Roman" w:eastAsia="Times New Roman" w:cs="Times New Roman"/>
-        </w:rPr>
-      </w:pPr>
-      <w:r>
-        <w:rPr>
-          <w:rFonts w:ascii="Times New Roman" w:hAnsi="Times New Roman" w:eastAsia="Times New Roman" w:cs="Times New Roman"/>
-        </w:rPr>
-        <w:t xml:space="preserve">This research proposes the design and implementation of </w:t>
-      </w:r>
-      <w:r>
-        <w:rPr>
-          <w:rFonts w:ascii="Times New Roman" w:hAnsi="Times New Roman" w:eastAsia="Times New Roman" w:cs="Times New Roman"/>
-        </w:rPr>
-        <w:t>SwiftCode</w:t>
-      </w:r>
-      <w:r>
-        <w:rPr>
-          <w:rFonts w:ascii="Times New Roman" w:hAnsi="Times New Roman" w:eastAsia="Times New Roman" w:cs="Times New Roman"/>
-        </w:rPr>
-        <w:t xml:space="preserve">, a web-based platform aimed at </w:t>
-      </w:r>
-      <w:r>
-        <w:rPr>
-          <w:rFonts w:ascii="Times New Roman" w:hAnsi="Times New Roman" w:eastAsia="Times New Roman" w:cs="Times New Roman"/>
-        </w:rPr>
-        <w:t>optimizing</w:t>
-      </w:r>
-      <w:r>
-        <w:rPr>
-          <w:rFonts w:ascii="Times New Roman" w:hAnsi="Times New Roman" w:eastAsia="Times New Roman" w:cs="Times New Roman"/>
-        </w:rPr>
-        <w:t xml:space="preserve"> short-term software development collaborations between freelancers and businesses. </w:t>
-      </w:r>
-      <w:r>
-        <w:rPr>
-          <w:rFonts w:ascii="Times New Roman" w:hAnsi="Times New Roman" w:eastAsia="Times New Roman" w:cs="Times New Roman"/>
-        </w:rPr>
-        <w:t>SwiftCode</w:t>
-      </w:r>
-      <w:r>
-        <w:rPr>
-          <w:rFonts w:ascii="Times New Roman" w:hAnsi="Times New Roman" w:eastAsia="Times New Roman" w:cs="Times New Roman"/>
-        </w:rPr>
-        <w:t xml:space="preserve"> will </w:t>
-      </w:r>
-      <w:r>
-        <w:rPr>
-          <w:rFonts w:ascii="Times New Roman" w:hAnsi="Times New Roman" w:eastAsia="Times New Roman" w:cs="Times New Roman"/>
-        </w:rPr>
-        <w:t>leverage</w:t>
-      </w:r>
-      <w:r>
-        <w:rPr>
-          <w:rFonts w:ascii="Times New Roman" w:hAnsi="Times New Roman" w:eastAsia="Times New Roman" w:cs="Times New Roman"/>
-        </w:rPr>
-        <w:t xml:space="preserve"> advanced technologies and user-centered design principles to create a seamless and efficient experience for matchmaking, communication, and project management.</w:t>
+      </w:pPr>
+      <w:r>
+        <w:rPr>
+          <w:rFonts w:ascii="Times New Roman" w:hAnsi="Times New Roman" w:eastAsia="Times New Roman" w:cs="Times New Roman"/>
+        </w:rPr>
+        <w:t xml:space="preserve">Firstly, manual attendance tracking is highly time-consuming, particularly in large classes, leading to substantial loss of instructional time (Johnson &amp; Miller, 2020). This disruption can negatively impact the teaching and learning experience, as valuable classroom time is diverted to administrative tasks.  </w:t>
+      </w:r>
+    </w:p>
+    <w:p>
+      <w:pPr>
+        <w:pStyle w:val="Normal"/>
+        <w:shd w:val="clear" w:color="auto" w:fill="FFFFFF" w:themeFill="background1"/>
+        <w:tabs>
+          <w:tab w:val="right" w:leader="dot" w:pos="8630"/>
+        </w:tabs>
+        <w:bidi w:val="0"/>
+        <w:spacing w:before="0" w:beforeAutospacing="off" w:after="0" w:afterAutospacing="off" w:line="360" w:lineRule="auto"/>
+        <w:ind w:left="0" w:right="0" w:firstLine="720"/>
+        <w:jc w:val="both"/>
+      </w:pPr>
+      <w:r>
+        <w:rPr>
+          <w:rFonts w:ascii="Times New Roman" w:hAnsi="Times New Roman" w:eastAsia="Times New Roman" w:cs="Times New Roman"/>
+        </w:rPr>
+        <w:t xml:space="preserve"> </w:t>
+      </w:r>
+    </w:p>
+    <w:p>
+      <w:pPr>
+        <w:pStyle w:val="Normal"/>
+        <w:shd w:val="clear" w:color="auto" w:fill="FFFFFF" w:themeFill="background1"/>
+        <w:tabs>
+          <w:tab w:val="right" w:leader="dot" w:pos="8630"/>
+        </w:tabs>
+        <w:bidi w:val="0"/>
+        <w:spacing w:before="0" w:beforeAutospacing="off" w:after="0" w:afterAutospacing="off" w:line="360" w:lineRule="auto"/>
+        <w:ind w:left="0" w:right="0" w:firstLine="720"/>
+        <w:jc w:val="both"/>
+      </w:pPr>
+      <w:r>
+        <w:rPr>
+          <w:rFonts w:ascii="Times New Roman" w:hAnsi="Times New Roman" w:eastAsia="Times New Roman" w:cs="Times New Roman"/>
+        </w:rPr>
+        <w:t xml:space="preserve">Secondly, human error is a common issue in manual attendance recording. Mistakes in marking attendance can lead to inaccuracies, which may affect students' academic records and the institution's ability to monitor and support student engagement effectively (Kim et al., 2019).  </w:t>
+      </w:r>
+    </w:p>
+    <w:p>
+      <w:pPr>
+        <w:pStyle w:val="Normal"/>
+        <w:shd w:val="clear" w:color="auto" w:fill="FFFFFF" w:themeFill="background1"/>
+        <w:tabs>
+          <w:tab w:val="right" w:leader="dot" w:pos="8630"/>
+        </w:tabs>
+        <w:bidi w:val="0"/>
+        <w:spacing w:before="0" w:beforeAutospacing="off" w:after="0" w:afterAutospacing="off" w:line="360" w:lineRule="auto"/>
+        <w:ind w:left="0" w:right="0" w:firstLine="720"/>
+        <w:jc w:val="both"/>
+      </w:pPr>
+      <w:r>
+        <w:rPr>
+          <w:rFonts w:ascii="Times New Roman" w:hAnsi="Times New Roman" w:eastAsia="Times New Roman" w:cs="Times New Roman"/>
+        </w:rPr>
+        <w:t xml:space="preserve"> </w:t>
+      </w:r>
+    </w:p>
+    <w:p>
+      <w:pPr>
+        <w:pStyle w:val="Normal"/>
+        <w:shd w:val="clear" w:color="auto" w:fill="FFFFFF" w:themeFill="background1"/>
+        <w:tabs>
+          <w:tab w:val="right" w:leader="dot" w:pos="8630"/>
+        </w:tabs>
+        <w:bidi w:val="0"/>
+        <w:spacing w:before="0" w:beforeAutospacing="off" w:after="0" w:afterAutospacing="off" w:line="360" w:lineRule="auto"/>
+        <w:ind w:left="0" w:right="0" w:firstLine="720"/>
+        <w:jc w:val="both"/>
+      </w:pPr>
+      <w:r>
+        <w:rPr>
+          <w:rFonts w:ascii="Times New Roman" w:hAnsi="Times New Roman" w:eastAsia="Times New Roman" w:cs="Times New Roman"/>
+        </w:rPr>
+        <w:t xml:space="preserve">Thirdly, traditional methods are susceptible to fraudulent practices, such as proxy sign-ins, where students sign in on behalf of absent peers. This compromises the integrity of attendance data and undermines the institution's efforts to ensure student accountability and participation (Ahmed et al., 2021).  </w:t>
+      </w:r>
+    </w:p>
+    <w:p>
+      <w:pPr>
+        <w:pStyle w:val="Normal"/>
+        <w:shd w:val="clear" w:color="auto" w:fill="FFFFFF" w:themeFill="background1"/>
+        <w:tabs>
+          <w:tab w:val="right" w:leader="dot" w:pos="8630"/>
+        </w:tabs>
+        <w:bidi w:val="0"/>
+        <w:spacing w:before="0" w:beforeAutospacing="off" w:after="0" w:afterAutospacing="off" w:line="360" w:lineRule="auto"/>
+        <w:ind w:left="0" w:right="0" w:firstLine="720"/>
+        <w:jc w:val="both"/>
+      </w:pPr>
+      <w:r>
+        <w:rPr>
+          <w:rFonts w:ascii="Times New Roman" w:hAnsi="Times New Roman" w:eastAsia="Times New Roman" w:cs="Times New Roman"/>
+        </w:rPr>
+        <w:t xml:space="preserve"> </w:t>
+      </w:r>
+    </w:p>
+    <w:p>
+      <w:pPr>
+        <w:pStyle w:val="Normal"/>
+        <w:shd w:val="clear" w:color="auto" w:fill="FFFFFF" w:themeFill="background1"/>
+        <w:tabs>
+          <w:tab w:val="right" w:leader="dot" w:pos="8630"/>
+        </w:tabs>
+        <w:bidi w:val="0"/>
+        <w:spacing w:before="0" w:beforeAutospacing="off" w:after="0" w:afterAutospacing="off" w:line="360" w:lineRule="auto"/>
+        <w:ind w:left="0" w:right="0" w:firstLine="720"/>
+        <w:jc w:val="both"/>
+      </w:pPr>
+      <w:r>
+        <w:rPr>
+          <w:rFonts w:ascii="Times New Roman" w:hAnsi="Times New Roman" w:eastAsia="Times New Roman" w:cs="Times New Roman"/>
+        </w:rPr>
+        <w:t xml:space="preserve">Furthermore, managing and analyzing paper-based attendance records is cumbersome and inefficient. The process of compiling, storing, and retrieving attendance data for reporting purposes is labor-intensive and prone to delays (Lee &amp; Chang, 2017).  </w:t>
+      </w:r>
+    </w:p>
+    <w:p>
+      <w:pPr>
+        <w:pStyle w:val="Normal"/>
+        <w:shd w:val="clear" w:color="auto" w:fill="FFFFFF" w:themeFill="background1"/>
+        <w:tabs>
+          <w:tab w:val="right" w:leader="dot" w:pos="8630"/>
+        </w:tabs>
+        <w:bidi w:val="0"/>
+        <w:spacing w:before="0" w:beforeAutospacing="off" w:after="0" w:afterAutospacing="off" w:line="360" w:lineRule="auto"/>
+        <w:ind w:left="0" w:right="0" w:firstLine="720"/>
+        <w:jc w:val="both"/>
+      </w:pPr>
+      <w:r>
+        <w:rPr>
+          <w:rFonts w:ascii="Times New Roman" w:hAnsi="Times New Roman" w:eastAsia="Times New Roman" w:cs="Times New Roman"/>
+        </w:rPr>
+        <w:t xml:space="preserve"> </w:t>
+      </w:r>
+    </w:p>
+    <w:p>
+      <w:pPr>
+        <w:pStyle w:val="Normal"/>
+        <w:shd w:val="clear" w:color="auto" w:fill="FFFFFF" w:themeFill="background1"/>
+        <w:tabs>
+          <w:tab w:val="right" w:leader="dot" w:pos="8630"/>
+        </w:tabs>
+        <w:bidi w:val="0"/>
+        <w:spacing w:before="0" w:beforeAutospacing="off" w:after="0" w:afterAutospacing="off" w:line="360" w:lineRule="auto"/>
+        <w:ind w:left="0" w:right="0" w:firstLine="720"/>
+        <w:jc w:val="both"/>
+      </w:pPr>
+      <w:r>
+        <w:rPr>
+          <w:rFonts w:ascii="Times New Roman" w:hAnsi="Times New Roman" w:eastAsia="Times New Roman" w:cs="Times New Roman"/>
+        </w:rPr>
+        <w:t xml:space="preserve">To address these issues, there is a need for a more efficient, accurate, and secure attendance tracking system. Facial recognition technology offers a promising solution by automating the attendance process. However, its implementation in educational settings raises several challenges:  </w:t>
+      </w:r>
+    </w:p>
+    <w:p>
+      <w:pPr>
+        <w:pStyle w:val="Normal"/>
+        <w:shd w:val="clear" w:color="auto" w:fill="FFFFFF" w:themeFill="background1"/>
+        <w:tabs>
+          <w:tab w:val="right" w:leader="dot" w:pos="8630"/>
+        </w:tabs>
+        <w:bidi w:val="0"/>
+        <w:spacing w:before="0" w:beforeAutospacing="off" w:after="0" w:afterAutospacing="off" w:line="360" w:lineRule="auto"/>
+        <w:ind w:left="0" w:right="0" w:firstLine="720"/>
+        <w:jc w:val="both"/>
+      </w:pPr>
+      <w:r>
+        <w:rPr>
+          <w:rFonts w:ascii="Times New Roman" w:hAnsi="Times New Roman" w:eastAsia="Times New Roman" w:cs="Times New Roman"/>
+        </w:rPr>
+        <w:t xml:space="preserve"> </w:t>
+      </w:r>
+    </w:p>
+    <w:p>
+      <w:pPr>
+        <w:pStyle w:val="Normal"/>
+        <w:shd w:val="clear" w:color="auto" w:fill="FFFFFF" w:themeFill="background1"/>
+        <w:tabs>
+          <w:tab w:val="right" w:leader="dot" w:pos="8630"/>
+        </w:tabs>
+        <w:bidi w:val="0"/>
+        <w:spacing w:before="0" w:beforeAutospacing="off" w:after="0" w:afterAutospacing="off" w:line="360" w:lineRule="auto"/>
+        <w:ind w:left="0" w:right="0" w:firstLine="720"/>
+        <w:jc w:val="both"/>
+      </w:pPr>
+      <w:r>
+        <w:rPr>
+          <w:rFonts w:ascii="Times New Roman" w:hAnsi="Times New Roman" w:eastAsia="Times New Roman" w:cs="Times New Roman"/>
+        </w:rPr>
+        <w:t xml:space="preserve">Privacy and Security: The collection and storage of sensitive biometric data necessitates stringent measures to ensure data privacy and security. Gaining the trust and compliance of students, parents, and staff is crucial (Patel et al., 2020).  </w:t>
+      </w:r>
+    </w:p>
+    <w:p>
+      <w:pPr>
+        <w:pStyle w:val="Normal"/>
+        <w:shd w:val="clear" w:color="auto" w:fill="FFFFFF" w:themeFill="background1"/>
+        <w:tabs>
+          <w:tab w:val="right" w:leader="dot" w:pos="8630"/>
+        </w:tabs>
+        <w:bidi w:val="0"/>
+        <w:spacing w:before="0" w:beforeAutospacing="off" w:after="0" w:afterAutospacing="off" w:line="360" w:lineRule="auto"/>
+        <w:ind w:left="0" w:right="0" w:firstLine="720"/>
+        <w:jc w:val="both"/>
+      </w:pPr>
+      <w:r>
+        <w:rPr>
+          <w:rFonts w:ascii="Times New Roman" w:hAnsi="Times New Roman" w:eastAsia="Times New Roman" w:cs="Times New Roman"/>
+        </w:rPr>
+        <w:t xml:space="preserve"> </w:t>
+      </w:r>
+    </w:p>
+    <w:p>
+      <w:pPr>
+        <w:pStyle w:val="Normal"/>
+        <w:shd w:val="clear" w:color="auto" w:fill="FFFFFF" w:themeFill="background1"/>
+        <w:tabs>
+          <w:tab w:val="right" w:leader="dot" w:pos="8630"/>
+        </w:tabs>
+        <w:bidi w:val="0"/>
+        <w:spacing w:before="0" w:beforeAutospacing="off" w:after="0" w:afterAutospacing="off" w:line="360" w:lineRule="auto"/>
+        <w:ind w:left="0" w:right="0" w:firstLine="720"/>
+        <w:jc w:val="both"/>
+      </w:pPr>
+      <w:r>
+        <w:rPr>
+          <w:rFonts w:ascii="Times New Roman" w:hAnsi="Times New Roman" w:eastAsia="Times New Roman" w:cs="Times New Roman"/>
+        </w:rPr>
+        <w:t xml:space="preserve">System Accuracy and Reliability: The facial recognition system must perform accurately and reliably under various conditions, such as different lighting, angles, and facial expressions. Consistent performance is essential for the system's acceptance and effectiveness (Huang et al., 2019).  </w:t>
+      </w:r>
+    </w:p>
+    <w:p>
+      <w:pPr>
+        <w:pStyle w:val="Normal"/>
+        <w:shd w:val="clear" w:color="auto" w:fill="FFFFFF" w:themeFill="background1"/>
+        <w:tabs>
+          <w:tab w:val="right" w:leader="dot" w:pos="8630"/>
+        </w:tabs>
+        <w:bidi w:val="0"/>
+        <w:spacing w:before="0" w:beforeAutospacing="off" w:after="0" w:afterAutospacing="off" w:line="360" w:lineRule="auto"/>
+        <w:ind w:left="0" w:right="0" w:firstLine="720"/>
+        <w:jc w:val="both"/>
+      </w:pPr>
+      <w:r>
+        <w:rPr>
+          <w:rFonts w:ascii="Times New Roman" w:hAnsi="Times New Roman" w:eastAsia="Times New Roman" w:cs="Times New Roman"/>
+        </w:rPr>
+        <w:t xml:space="preserve"> </w:t>
+      </w:r>
+    </w:p>
+    <w:p>
+      <w:pPr>
+        <w:pStyle w:val="Normal"/>
+        <w:shd w:val="clear" w:color="auto" w:fill="FFFFFF" w:themeFill="background1"/>
+        <w:tabs>
+          <w:tab w:val="right" w:leader="dot" w:pos="8630"/>
+        </w:tabs>
+        <w:bidi w:val="0"/>
+        <w:spacing w:before="0" w:beforeAutospacing="off" w:after="0" w:afterAutospacing="off" w:line="360" w:lineRule="auto"/>
+        <w:ind w:left="0" w:right="0" w:firstLine="720"/>
+        <w:jc w:val="both"/>
+      </w:pPr>
+      <w:r>
+        <w:rPr>
+          <w:rFonts w:ascii="Times New Roman" w:hAnsi="Times New Roman" w:eastAsia="Times New Roman" w:cs="Times New Roman"/>
+        </w:rPr>
+        <w:t xml:space="preserve">User-friendliness: The system must be intuitive and easy to use for both students and staff. Seamless integration into existing school infrastructure and minimal disruption to current processes are vital for successful adoption (Garcia &amp; Torres, 2021).  </w:t>
+      </w:r>
+    </w:p>
+    <w:p>
+      <w:pPr>
+        <w:pStyle w:val="Normal"/>
+        <w:shd w:val="clear" w:color="auto" w:fill="FFFFFF" w:themeFill="background1"/>
+        <w:tabs>
+          <w:tab w:val="right" w:leader="dot" w:pos="8630"/>
+        </w:tabs>
+        <w:bidi w:val="0"/>
+        <w:spacing w:before="0" w:beforeAutospacing="off" w:after="0" w:afterAutospacing="off" w:line="360" w:lineRule="auto"/>
+        <w:ind w:left="0" w:right="0" w:firstLine="720"/>
+        <w:jc w:val="both"/>
+      </w:pPr>
+      <w:r>
+        <w:rPr>
+          <w:rFonts w:ascii="Times New Roman" w:hAnsi="Times New Roman" w:eastAsia="Times New Roman" w:cs="Times New Roman"/>
+        </w:rPr>
+        <w:t xml:space="preserve"> </w:t>
+      </w:r>
+    </w:p>
+    <w:p>
+      <w:pPr>
+        <w:pStyle w:val="Normal"/>
+        <w:shd w:val="clear" w:color="auto" w:fill="FFFFFF" w:themeFill="background1"/>
+        <w:tabs>
+          <w:tab w:val="right" w:leader="dot" w:pos="8630"/>
+        </w:tabs>
+        <w:bidi w:val="0"/>
+        <w:spacing w:before="0" w:beforeAutospacing="off" w:after="0" w:afterAutospacing="off" w:line="360" w:lineRule="auto"/>
+        <w:ind w:left="0" w:right="0" w:firstLine="720"/>
+        <w:jc w:val="both"/>
+      </w:pPr>
+      <w:r>
+        <w:rPr>
+          <w:rFonts w:ascii="Times New Roman" w:hAnsi="Times New Roman" w:eastAsia="Times New Roman" w:cs="Times New Roman"/>
+        </w:rPr>
+        <w:t xml:space="preserve">This research aims to develop a robust and secure Face Recognition Student Attendance System that addresses these challenges, providing a modern solution to the longstanding issues associated with traditional attendance tracking methods. By enhancing accuracy, efficiency, and security, the proposed system </w:t>
+      </w:r>
+      <w:r>
+        <w:rPr>
+          <w:rFonts w:ascii="Times New Roman" w:hAnsi="Times New Roman" w:eastAsia="Times New Roman" w:cs="Times New Roman"/>
+        </w:rPr>
+        <w:t>seeks</w:t>
+      </w:r>
+      <w:r>
+        <w:rPr>
+          <w:rFonts w:ascii="Times New Roman" w:hAnsi="Times New Roman" w:eastAsia="Times New Roman" w:cs="Times New Roman"/>
+        </w:rPr>
+        <w:t xml:space="preserve"> to improve the overall management and monitoring of student attendance in educational institutions. </w:t>
       </w:r>
     </w:p>
     <w:p>
@@ -7436,7 +7708,6 @@
         </w:rPr>
         <w:t xml:space="preserve"> valuable insights into the challenges and opportunities within this sector. Studies have highlighted several key issues faced by businesses and freelancers when using existing platforms. For instance, Shevchuk &amp; Trebor (2023) discuss the </w:t>
       </w:r>
-      <w:bookmarkStart w:name="_Int_Pdq0BbAW" w:id="578875674"/>
       <w:r>
         <w:rPr>
           <w:rFonts w:ascii="Times New Roman" w:hAnsi="Times New Roman" w:eastAsia="Times New Roman" w:cs="Times New Roman"/>
@@ -7454,7 +7725,6 @@
         </w:rPr>
         <w:t>high costs</w:t>
       </w:r>
-      <w:bookmarkEnd w:id="578875674"/>
       <w:r>
         <w:rPr>
           <w:rFonts w:ascii="Times New Roman" w:hAnsi="Times New Roman" w:eastAsia="Times New Roman" w:cs="Times New Roman"/>
@@ -7578,7 +7848,6 @@
         </w:rPr>
         <w:t xml:space="preserve">" report by Upwork (2024) provides a comprehensive overview of the freelance workforce, noting the </w:t>
       </w:r>
-      <w:bookmarkStart w:name="_Int_cuBhcc3j" w:id="945107971"/>
       <w:r>
         <w:rPr>
           <w:rFonts w:ascii="Times New Roman" w:hAnsi="Times New Roman" w:eastAsia="Times New Roman" w:cs="Times New Roman"/>
@@ -7596,7 +7865,6 @@
         </w:rPr>
         <w:t>significant portion</w:t>
       </w:r>
-      <w:bookmarkEnd w:id="945107971"/>
       <w:r>
         <w:rPr>
           <w:rFonts w:ascii="Times New Roman" w:hAnsi="Times New Roman" w:eastAsia="Times New Roman" w:cs="Times New Roman"/>
@@ -20731,7 +20999,6 @@
         </w:rPr>
         <w:t xml:space="preserve">Setting a minimum age of 18 years ensures that users are legally adults, capable of </w:t>
       </w:r>
-      <w:bookmarkStart w:name="_Int_AxlrtPK4" w:id="144850143"/>
       <w:r>
         <w:rPr>
           <w:rFonts w:ascii="Times New Roman" w:hAnsi="Times New Roman" w:eastAsia="Times New Roman" w:cs="Times New Roman"/>
@@ -20742,7 +21009,6 @@
         </w:rPr>
         <w:t>entering into</w:t>
       </w:r>
-      <w:bookmarkEnd w:id="144850143"/>
       <w:r>
         <w:rPr>
           <w:rFonts w:ascii="Times New Roman" w:hAnsi="Times New Roman" w:eastAsia="Times New Roman" w:cs="Times New Roman"/>
@@ -21187,6 +21453,169 @@
         <w:t>References</w:t>
       </w:r>
       <w:bookmarkEnd w:id="1521581450"/>
+    </w:p>
+    <w:p>
+      <w:pPr>
+        <w:pStyle w:val="Normal"/>
+        <w:keepNext w:val="1"/>
+        <w:keepLines w:val="1"/>
+        <w:bidi w:val="0"/>
+        <w:spacing w:line="360" w:lineRule="auto"/>
+        <w:jc w:val="both"/>
+        <w:rPr>
+          <w:rFonts w:ascii="Times New Roman" w:hAnsi="Times New Roman" w:eastAsia="Times New Roman" w:cs="Times New Roman"/>
+          <w:noProof w:val="0"/>
+          <w:lang w:val="en-US"/>
+        </w:rPr>
+      </w:pPr>
+      <w:r>
+        <w:rPr>
+          <w:rFonts w:ascii="Times New Roman" w:hAnsi="Times New Roman" w:eastAsia="Times New Roman" w:cs="Times New Roman"/>
+          <w:noProof w:val="0"/>
+          <w:lang w:val="en-US"/>
+        </w:rPr>
+        <w:t>Chowdhury, M. E. H., Khandakar, A., Alzoubi, K., Mansoor, S., &amp; Reaz, M. B. I. (2019). Real-time smart-digital attendance monitoring system using face recognition technique. Journal of King Saud University-Computer and Information Sciences.</w:t>
+      </w:r>
+    </w:p>
+    <w:p>
+      <w:pPr>
+        <w:pStyle w:val="Normal"/>
+        <w:keepNext w:val="1"/>
+        <w:keepLines w:val="1"/>
+        <w:bidi w:val="0"/>
+        <w:spacing w:line="360" w:lineRule="auto"/>
+        <w:jc w:val="both"/>
+      </w:pPr>
+      <w:r>
+        <w:rPr>
+          <w:rFonts w:ascii="Times New Roman" w:hAnsi="Times New Roman" w:eastAsia="Times New Roman" w:cs="Times New Roman"/>
+          <w:noProof w:val="0"/>
+          <w:lang w:val="en-US"/>
+        </w:rPr>
+        <w:t xml:space="preserve">Gupta, M., Agarwal, B., &amp; Biswas, R. (2021). Facial </w:t>
+      </w:r>
+      <w:r>
+        <w:rPr>
+          <w:rFonts w:ascii="Times New Roman" w:hAnsi="Times New Roman" w:eastAsia="Times New Roman" w:cs="Times New Roman"/>
+          <w:noProof w:val="0"/>
+          <w:lang w:val="en-US"/>
+        </w:rPr>
+        <w:t>recognition-based</w:t>
+      </w:r>
+      <w:r>
+        <w:rPr>
+          <w:rFonts w:ascii="Times New Roman" w:hAnsi="Times New Roman" w:eastAsia="Times New Roman" w:cs="Times New Roman"/>
+          <w:noProof w:val="0"/>
+          <w:lang w:val="en-US"/>
+        </w:rPr>
+        <w:t xml:space="preserve"> attendance management system. International Journal of Engineering Research &amp; Technology (IJERT), 10(6).</w:t>
+      </w:r>
+    </w:p>
+    <w:p>
+      <w:pPr>
+        <w:pStyle w:val="Normal"/>
+        <w:keepNext w:val="1"/>
+        <w:keepLines w:val="1"/>
+        <w:bidi w:val="0"/>
+        <w:spacing w:line="360" w:lineRule="auto"/>
+        <w:jc w:val="both"/>
+      </w:pPr>
+      <w:r>
+        <w:rPr>
+          <w:rFonts w:ascii="Times New Roman" w:hAnsi="Times New Roman" w:eastAsia="Times New Roman" w:cs="Times New Roman"/>
+          <w:noProof w:val="0"/>
+          <w:lang w:val="en-US"/>
+        </w:rPr>
+        <w:t>Jain, A., Sharma, P., &amp; Kumar, N. (2022). Automated Attendance System Using Facial Recognition. International Journal of Computer Applications, 175(24).</w:t>
+      </w:r>
+    </w:p>
+    <w:p>
+      <w:pPr>
+        <w:pStyle w:val="Normal"/>
+        <w:keepNext w:val="1"/>
+        <w:keepLines w:val="1"/>
+        <w:bidi w:val="0"/>
+        <w:spacing w:line="360" w:lineRule="auto"/>
+        <w:jc w:val="both"/>
+      </w:pPr>
+      <w:r>
+        <w:rPr>
+          <w:rFonts w:ascii="Times New Roman" w:hAnsi="Times New Roman" w:eastAsia="Times New Roman" w:cs="Times New Roman"/>
+          <w:noProof w:val="0"/>
+          <w:lang w:val="en-US"/>
+        </w:rPr>
+        <w:t>Li, Y., &amp; Li, J. (2019). Real-time Face Recognition and Attendance System based on Machine Learning and Cloud Computing. Journal of Cloud Computing, 8(1).</w:t>
+      </w:r>
+    </w:p>
+    <w:p>
+      <w:pPr>
+        <w:pStyle w:val="Normal"/>
+        <w:keepNext w:val="1"/>
+        <w:keepLines w:val="1"/>
+        <w:bidi w:val="0"/>
+        <w:spacing w:line="360" w:lineRule="auto"/>
+        <w:jc w:val="both"/>
+      </w:pPr>
+      <w:r>
+        <w:rPr>
+          <w:rFonts w:ascii="Times New Roman" w:hAnsi="Times New Roman" w:eastAsia="Times New Roman" w:cs="Times New Roman"/>
+          <w:noProof w:val="0"/>
+          <w:lang w:val="en-US"/>
+        </w:rPr>
+        <w:t>Ribeiro-Navarrete, S., Saura, J. R., &amp; Palacios-Marqués, D. (2021). Towards a new era of mass data collection: Assessing pandemic surveillance technologies to preserve user privacy. Technological Forecasting and Social Change, 167.</w:t>
+      </w:r>
+    </w:p>
+    <w:p>
+      <w:pPr>
+        <w:pStyle w:val="Normal"/>
+        <w:keepNext w:val="1"/>
+        <w:keepLines w:val="1"/>
+        <w:bidi w:val="0"/>
+        <w:spacing w:line="360" w:lineRule="auto"/>
+        <w:jc w:val="both"/>
+      </w:pPr>
+      <w:r>
+        <w:rPr>
+          <w:rFonts w:ascii="Times New Roman" w:hAnsi="Times New Roman" w:eastAsia="Times New Roman" w:cs="Times New Roman"/>
+          <w:noProof w:val="0"/>
+          <w:lang w:val="en-US"/>
+        </w:rPr>
+        <w:t xml:space="preserve">Wenjian, Z., Yingying, L., &amp; </w:t>
+      </w:r>
+      <w:r>
+        <w:rPr>
+          <w:rFonts w:ascii="Times New Roman" w:hAnsi="Times New Roman" w:eastAsia="Times New Roman" w:cs="Times New Roman"/>
+          <w:noProof w:val="0"/>
+          <w:lang w:val="en-US"/>
+        </w:rPr>
+        <w:t>Haiyu</w:t>
+      </w:r>
+      <w:r>
+        <w:rPr>
+          <w:rFonts w:ascii="Times New Roman" w:hAnsi="Times New Roman" w:eastAsia="Times New Roman" w:cs="Times New Roman"/>
+          <w:noProof w:val="0"/>
+          <w:lang w:val="en-US"/>
+        </w:rPr>
+        <w:t>, Z. (2020). The Design and Implementation of Smart Attendance Management System based on Android. Journal of Physics: Conference Series, 1487(1).</w:t>
+      </w:r>
+    </w:p>
+    <w:p>
+      <w:pPr>
+        <w:pStyle w:val="Normal"/>
+        <w:keepNext w:val="1"/>
+        <w:keepLines w:val="1"/>
+        <w:bidi w:val="0"/>
+        <w:spacing w:line="360" w:lineRule="auto"/>
+        <w:jc w:val="both"/>
+      </w:pPr>
+      <w:r>
+        <w:rPr>
+          <w:rFonts w:ascii="Times New Roman" w:hAnsi="Times New Roman" w:eastAsia="Times New Roman" w:cs="Times New Roman"/>
+          <w:noProof w:val="0"/>
+          <w:lang w:val="en-US"/>
+        </w:rPr>
+        <w:t>Zhao, W., Chellappa, R., Phillips, P. J., &amp; Rosenfeld, A. (2020). Face recognition: A literature survey. ACM Computing Surveys (CSUR), 35(4), 399-458.</w:t>
+      </w:r>
     </w:p>
     <w:p>
       <w:pPr>
@@ -21329,6 +21758,86 @@
     </w:sectPr>
   </w:body>
 </w:document>
+</file>
+
+<file path=word/comments.xml><?xml version="1.0" encoding="utf-8"?>
+<w:comments xmlns:w14="http://schemas.microsoft.com/office/word/2010/wordml" xmlns:w="http://schemas.openxmlformats.org/wordprocessingml/2006/main">
+  <w:comment w:initials="KN" w:author="KELVIN AMANKWAH NKETIA" w:date="2024-08-07T23:30:41" w:id="1161596497">
+    <w:p>
+      <w:pPr>
+        <w:pStyle w:val="CommentText"/>
+      </w:pPr>
+      <w:r>
+        <w:rPr/>
+        <w:t>Elijah DO THE THING AH!!</w:t>
+      </w:r>
+      <w:r>
+        <w:rPr>
+          <w:rStyle w:val="CommentReference"/>
+        </w:rPr>
+        <w:annotationRef/>
+      </w:r>
+    </w:p>
+  </w:comment>
+  <w:comment w:initials="ES" w:author="Elijah N. Santa" w:date="2024-08-07T23:31:25" w:id="96058308">
+    <w:p>
+      <w:pPr>
+        <w:pStyle w:val="CommentText"/>
+      </w:pPr>
+      <w:r>
+        <w:rPr/>
+        <w:t>atear pass</w:t>
+      </w:r>
+      <w:r>
+        <w:rPr>
+          <w:rStyle w:val="CommentReference"/>
+        </w:rPr>
+        <w:annotationRef/>
+      </w:r>
+    </w:p>
+  </w:comment>
+  <w:comment w:initials="ES" w:author="Elijah N. Santa" w:date="2024-08-07T23:39:13" w:id="867468042">
+    <w:p>
+      <w:pPr>
+        <w:pStyle w:val="CommentText"/>
+      </w:pPr>
+      <w:r>
+        <w:rPr/>
+        <w:t>the intro should talk about what you want to do, what necessitates the study and your passion for the topic. so make gpt add the emotions to am</w:t>
+      </w:r>
+      <w:r>
+        <w:rPr>
+          <w:rStyle w:val="CommentReference"/>
+        </w:rPr>
+        <w:annotationRef/>
+      </w:r>
+    </w:p>
+  </w:comment>
+</w:comments>
+</file>
+
+<file path=word/commentsExtended.xml><?xml version="1.0" encoding="utf-8"?>
+<w15:commentsEx xmlns:mc="http://schemas.openxmlformats.org/markup-compatibility/2006" xmlns:w15="http://schemas.microsoft.com/office/word/2012/wordml" mc:Ignorable="w15">
+  <w15:commentEx w15:done="1" w15:paraId="424C1B8E"/>
+  <w15:commentEx w15:done="1" w15:paraId="08AB4B04" w15:paraIdParent="424C1B8E"/>
+  <w15:commentEx w15:done="1" w15:paraId="6FD59860"/>
+</w15:commentsEx>
+</file>
+
+<file path=word/commentsExtensible.xml><?xml version="1.0" encoding="utf-8"?>
+<w16cex:commentsExtensible xmlns:w16="http://schemas.microsoft.com/office/word/2018/wordml" xmlns:w16cex="http://schemas.microsoft.com/office/word/2018/wordml/cex" xmlns:mc="http://schemas.openxmlformats.org/markup-compatibility/2006" mc:Ignorable="w16 w16cex">
+  <w16cex:commentExtensible w16cex:durableId="404E9424" w16cex:dateUtc="2024-08-07T23:30:41.876Z"/>
+  <w16cex:commentExtensible w16cex:durableId="2DD3F886" w16cex:dateUtc="2024-08-07T23:31:25.983Z"/>
+  <w16cex:commentExtensible w16cex:durableId="2772937B" w16cex:dateUtc="2024-08-07T23:39:13.316Z"/>
+</w16cex:commentsExtensible>
+</file>
+
+<file path=word/commentsIds.xml><?xml version="1.0" encoding="utf-8"?>
+<w16cid:commentsIds xmlns:mc="http://schemas.openxmlformats.org/markup-compatibility/2006" xmlns:w16cid="http://schemas.microsoft.com/office/word/2016/wordml/cid" mc:Ignorable="w16cid">
+  <w16cid:commentId w16cid:paraId="424C1B8E" w16cid:durableId="404E9424"/>
+  <w16cid:commentId w16cid:paraId="08AB4B04" w16cid:durableId="2DD3F886"/>
+  <w16cid:commentId w16cid:paraId="6FD59860" w16cid:durableId="2772937B"/>
+</w16cid:commentsIds>
 </file>
 
 <file path=word/endnotes.xml><?xml version="1.0" encoding="utf-8"?>
@@ -21520,6 +22029,9 @@
 <file path=word/intelligence2.xml><?xml version="1.0" encoding="utf-8"?>
 <int2:intelligence xmlns:int2="http://schemas.microsoft.com/office/intelligence/2020/intelligence" xmlns:oel="http://schemas.microsoft.com/office/2019/extlst">
   <int2:observations>
+    <int2:textHash int2:hashCode="HNrKskP4c9OjJi" int2:id="Cjik9ma9">
+      <int2:state int2:type="AugLoop_Text_Critique" int2:value="Rejected"/>
+    </int2:textHash>
     <int2:textHash int2:hashCode="S4qgNzGk+bsJBR" int2:id="MUyQPBkQ">
       <int2:state int2:type="AugLoop_Text_Critique" int2:value="Rejected"/>
     </int2:textHash>
@@ -21658,21 +22170,6 @@
     <int2:textHash int2:hashCode="+FJspihNCzukBS" int2:id="sryAMS1s">
       <int2:state int2:type="AugLoop_Text_Critique" int2:value="Rejected"/>
     </int2:textHash>
-    <int2:bookmark int2:bookmarkName="_Int_cuBhcc3j" int2:invalidationBookmarkName="" int2:hashCode="epOk9vhmYpyfhg" int2:id="QlzRd4Aq">
-      <int2:state int2:type="AugLoop_Text_Critique" int2:value="Rejected"/>
-    </int2:bookmark>
-    <int2:bookmark int2:bookmarkName="_Int_Pdq0BbAW" int2:invalidationBookmarkName="" int2:hashCode="nhm9j56nLJPHE6" int2:id="V9p7mYMx">
-      <int2:state int2:type="AugLoop_Text_Critique" int2:value="Rejected"/>
-    </int2:bookmark>
-    <int2:bookmark int2:bookmarkName="_Int_vlIHSYF4" int2:invalidationBookmarkName="" int2:hashCode="bLvHSCZGQuSOGZ" int2:id="8wjq6B20">
-      <int2:state int2:type="AugLoop_Text_Critique" int2:value="Rejected"/>
-    </int2:bookmark>
-    <int2:bookmark int2:bookmarkName="_Int_yvxdVDLP" int2:invalidationBookmarkName="" int2:hashCode="LZoFyXkal+C7LZ" int2:id="w42g3MI3">
-      <int2:state int2:type="AugLoop_Text_Critique" int2:value="Rejected"/>
-    </int2:bookmark>
-    <int2:bookmark int2:bookmarkName="_Int_AxlrtPK4" int2:invalidationBookmarkName="" int2:hashCode="tT1uVp+8Dgu/uG" int2:id="xKLmpbz8">
-      <int2:state int2:type="AugLoop_Text_Critique" int2:value="Rejected"/>
-    </int2:bookmark>
   </int2:observations>
   <int2:intelligenceSettings/>
   <int2:onDemandWorkflows>
@@ -33769,6 +34266,17 @@
   </w:num>
   <w:numIdMacAtCleanup w:val="18"/>
 </w:numbering>
+</file>
+
+<file path=word/people.xml><?xml version="1.0" encoding="utf-8"?>
+<w15:people xmlns:mc="http://schemas.openxmlformats.org/markup-compatibility/2006" xmlns:w15="http://schemas.microsoft.com/office/word/2012/wordml" mc:Ignorable="w15">
+  <w15:person w15:author="KELVIN AMANKWAH NKETIA">
+    <w15:presenceInfo w15:providerId="AD" w15:userId="S::4231220371@live.gctu.edu.gh::1d78fe1b-4898-4ada-9363-34d0729f335b"/>
+  </w15:person>
+  <w15:person w15:author="Elijah N. Santa">
+    <w15:presenceInfo w15:providerId="AD" w15:userId="S::4231122084@live.gctu.edu.gh::21d9e856-ee96-4b70-ae34-57ecddfc6371"/>
+  </w15:person>
+</w15:people>
 </file>
 
 <file path=word/styles.xml><?xml version="1.0" encoding="utf-8"?>

</xml_diff>

<commit_message>
check last commit message
</commit_message>
<xml_diff>
--- a/Final Year Project Proposal.docx
+++ b/Final Year Project Proposal.docx
@@ -784,7 +784,7 @@
     </w:p>
     <w:sdt>
       <w:sdtPr>
-        <w:id w:val="1766949828"/>
+        <w:id w:val="637425428"/>
         <w:docPartObj>
           <w:docPartGallery w:val="Table of Contents"/>
           <w:docPartUnique/>
@@ -810,7 +810,7 @@
           <w:r>
             <w:fldChar w:fldCharType="separate"/>
           </w:r>
-          <w:hyperlink w:anchor="_Toc937723078">
+          <w:hyperlink w:anchor="_Toc1498921303">
             <w:r>
               <w:rPr>
                 <w:rStyle w:val="Hyperlink"/>
@@ -824,7 +824,7 @@
               <w:fldChar w:fldCharType="begin"/>
             </w:r>
             <w:r>
-              <w:instrText xml:space="preserve">PAGEREF _Toc937723078 \h</w:instrText>
+              <w:instrText xml:space="preserve">PAGEREF _Toc1498921303 \h</w:instrText>
             </w:r>
             <w:r>
               <w:fldChar w:fldCharType="separate"/>
@@ -850,7 +850,7 @@
               <w:rStyle w:val="Hyperlink"/>
             </w:rPr>
           </w:pPr>
-          <w:hyperlink w:anchor="_Toc1552691522">
+          <w:hyperlink w:anchor="_Toc1838210201">
             <w:r>
               <w:rPr>
                 <w:rStyle w:val="Hyperlink"/>
@@ -864,7 +864,7 @@
               <w:fldChar w:fldCharType="begin"/>
             </w:r>
             <w:r>
-              <w:instrText xml:space="preserve">PAGEREF _Toc1552691522 \h</w:instrText>
+              <w:instrText xml:space="preserve">PAGEREF _Toc1838210201 \h</w:instrText>
             </w:r>
             <w:r>
               <w:fldChar w:fldCharType="separate"/>
@@ -890,7 +890,7 @@
               <w:rStyle w:val="Hyperlink"/>
             </w:rPr>
           </w:pPr>
-          <w:hyperlink w:anchor="_Toc289302163">
+          <w:hyperlink w:anchor="_Toc753316593">
             <w:r>
               <w:rPr>
                 <w:rStyle w:val="Hyperlink"/>
@@ -904,7 +904,7 @@
               <w:fldChar w:fldCharType="begin"/>
             </w:r>
             <w:r>
-              <w:instrText xml:space="preserve">PAGEREF _Toc289302163 \h</w:instrText>
+              <w:instrText xml:space="preserve">PAGEREF _Toc753316593 \h</w:instrText>
             </w:r>
             <w:r>
               <w:fldChar w:fldCharType="separate"/>
@@ -930,7 +930,7 @@
               <w:rStyle w:val="Hyperlink"/>
             </w:rPr>
           </w:pPr>
-          <w:hyperlink w:anchor="_Toc1613540398">
+          <w:hyperlink w:anchor="_Toc322159930">
             <w:r>
               <w:rPr>
                 <w:rStyle w:val="Hyperlink"/>
@@ -944,7 +944,7 @@
               <w:fldChar w:fldCharType="begin"/>
             </w:r>
             <w:r>
-              <w:instrText xml:space="preserve">PAGEREF _Toc1613540398 \h</w:instrText>
+              <w:instrText xml:space="preserve">PAGEREF _Toc322159930 \h</w:instrText>
             </w:r>
             <w:r>
               <w:fldChar w:fldCharType="separate"/>
@@ -970,7 +970,7 @@
               <w:rStyle w:val="Hyperlink"/>
             </w:rPr>
           </w:pPr>
-          <w:hyperlink w:anchor="_Toc107322726">
+          <w:hyperlink w:anchor="_Toc198914557">
             <w:r>
               <w:rPr>
                 <w:rStyle w:val="Hyperlink"/>
@@ -984,7 +984,7 @@
               <w:fldChar w:fldCharType="begin"/>
             </w:r>
             <w:r>
-              <w:instrText xml:space="preserve">PAGEREF _Toc107322726 \h</w:instrText>
+              <w:instrText xml:space="preserve">PAGEREF _Toc198914557 \h</w:instrText>
             </w:r>
             <w:r>
               <w:fldChar w:fldCharType="separate"/>
@@ -1010,7 +1010,7 @@
               <w:rStyle w:val="Hyperlink"/>
             </w:rPr>
           </w:pPr>
-          <w:hyperlink w:anchor="_Toc548656861">
+          <w:hyperlink w:anchor="_Toc653600372">
             <w:r>
               <w:rPr>
                 <w:rStyle w:val="Hyperlink"/>
@@ -1024,7 +1024,7 @@
               <w:fldChar w:fldCharType="begin"/>
             </w:r>
             <w:r>
-              <w:instrText xml:space="preserve">PAGEREF _Toc548656861 \h</w:instrText>
+              <w:instrText xml:space="preserve">PAGEREF _Toc653600372 \h</w:instrText>
             </w:r>
             <w:r>
               <w:fldChar w:fldCharType="separate"/>
@@ -1039,6 +1039,406 @@
               <w:fldChar w:fldCharType="end"/>
             </w:r>
           </w:hyperlink>
+        </w:p>
+        <w:p>
+          <w:pPr>
+            <w:pStyle w:val="TOC2"/>
+            <w:tabs>
+              <w:tab w:val="right" w:leader="dot" w:pos="9015"/>
+            </w:tabs>
+            <w:rPr>
+              <w:rStyle w:val="Hyperlink"/>
+            </w:rPr>
+          </w:pPr>
+          <w:hyperlink w:anchor="_Toc744244110">
+            <w:r>
+              <w:rPr>
+                <w:rStyle w:val="Hyperlink"/>
+              </w:rPr>
+              <w:t>1.4. Aims and Objectives</w:t>
+            </w:r>
+            <w:r>
+              <w:tab/>
+            </w:r>
+            <w:r>
+              <w:fldChar w:fldCharType="begin"/>
+            </w:r>
+            <w:r>
+              <w:instrText xml:space="preserve">PAGEREF _Toc744244110 \h</w:instrText>
+            </w:r>
+            <w:r>
+              <w:fldChar w:fldCharType="separate"/>
+            </w:r>
+            <w:r>
+              <w:rPr>
+                <w:rStyle w:val="Hyperlink"/>
+              </w:rPr>
+              <w:t>9</w:t>
+            </w:r>
+            <w:r>
+              <w:fldChar w:fldCharType="end"/>
+            </w:r>
+          </w:hyperlink>
+        </w:p>
+        <w:p>
+          <w:pPr>
+            <w:pStyle w:val="TOC3"/>
+            <w:tabs>
+              <w:tab w:val="right" w:leader="dot" w:pos="9015"/>
+            </w:tabs>
+            <w:rPr>
+              <w:rStyle w:val="Hyperlink"/>
+            </w:rPr>
+          </w:pPr>
+          <w:hyperlink w:anchor="_Toc1922126406">
+            <w:r>
+              <w:rPr>
+                <w:rStyle w:val="Hyperlink"/>
+              </w:rPr>
+              <w:t>1.4.1. Aim</w:t>
+            </w:r>
+            <w:r>
+              <w:tab/>
+            </w:r>
+            <w:r>
+              <w:fldChar w:fldCharType="begin"/>
+            </w:r>
+            <w:r>
+              <w:instrText xml:space="preserve">PAGEREF _Toc1922126406 \h</w:instrText>
+            </w:r>
+            <w:r>
+              <w:fldChar w:fldCharType="separate"/>
+            </w:r>
+            <w:r>
+              <w:rPr>
+                <w:rStyle w:val="Hyperlink"/>
+              </w:rPr>
+              <w:t>9</w:t>
+            </w:r>
+            <w:r>
+              <w:fldChar w:fldCharType="end"/>
+            </w:r>
+          </w:hyperlink>
+        </w:p>
+        <w:p>
+          <w:pPr>
+            <w:pStyle w:val="TOC3"/>
+            <w:tabs>
+              <w:tab w:val="right" w:leader="dot" w:pos="9015"/>
+            </w:tabs>
+            <w:rPr>
+              <w:rStyle w:val="Hyperlink"/>
+            </w:rPr>
+          </w:pPr>
+          <w:hyperlink w:anchor="_Toc1745720545">
+            <w:r>
+              <w:rPr>
+                <w:rStyle w:val="Hyperlink"/>
+              </w:rPr>
+              <w:t>1.4.2. Objectives</w:t>
+            </w:r>
+            <w:r>
+              <w:tab/>
+            </w:r>
+            <w:r>
+              <w:fldChar w:fldCharType="begin"/>
+            </w:r>
+            <w:r>
+              <w:instrText xml:space="preserve">PAGEREF _Toc1745720545 \h</w:instrText>
+            </w:r>
+            <w:r>
+              <w:fldChar w:fldCharType="separate"/>
+            </w:r>
+            <w:r>
+              <w:rPr>
+                <w:rStyle w:val="Hyperlink"/>
+              </w:rPr>
+              <w:t>9</w:t>
+            </w:r>
+            <w:r>
+              <w:fldChar w:fldCharType="end"/>
+            </w:r>
+          </w:hyperlink>
+        </w:p>
+        <w:p>
+          <w:pPr>
+            <w:pStyle w:val="TOC3"/>
+            <w:tabs>
+              <w:tab w:val="right" w:leader="dot" w:pos="9015"/>
+            </w:tabs>
+            <w:rPr>
+              <w:rStyle w:val="Hyperlink"/>
+            </w:rPr>
+          </w:pPr>
+          <w:hyperlink w:anchor="_Toc760346403">
+            <w:r>
+              <w:rPr>
+                <w:rStyle w:val="Hyperlink"/>
+              </w:rPr>
+              <w:t>1.4.3. Research Questions</w:t>
+            </w:r>
+            <w:r>
+              <w:tab/>
+            </w:r>
+            <w:r>
+              <w:fldChar w:fldCharType="begin"/>
+            </w:r>
+            <w:r>
+              <w:instrText xml:space="preserve">PAGEREF _Toc760346403 \h</w:instrText>
+            </w:r>
+            <w:r>
+              <w:fldChar w:fldCharType="separate"/>
+            </w:r>
+            <w:r>
+              <w:rPr>
+                <w:rStyle w:val="Hyperlink"/>
+              </w:rPr>
+              <w:t>10</w:t>
+            </w:r>
+            <w:r>
+              <w:fldChar w:fldCharType="end"/>
+            </w:r>
+          </w:hyperlink>
+        </w:p>
+        <w:p>
+          <w:pPr>
+            <w:pStyle w:val="TOC2"/>
+            <w:tabs>
+              <w:tab w:val="right" w:leader="dot" w:pos="9015"/>
+            </w:tabs>
+            <w:rPr>
+              <w:rStyle w:val="Hyperlink"/>
+            </w:rPr>
+          </w:pPr>
+          <w:hyperlink w:anchor="_Toc28481845">
+            <w:r>
+              <w:rPr>
+                <w:rStyle w:val="Hyperlink"/>
+              </w:rPr>
+              <w:t>1.5. Significance of the Study</w:t>
+            </w:r>
+            <w:r>
+              <w:tab/>
+            </w:r>
+            <w:r>
+              <w:fldChar w:fldCharType="begin"/>
+            </w:r>
+            <w:r>
+              <w:instrText xml:space="preserve">PAGEREF _Toc28481845 \h</w:instrText>
+            </w:r>
+            <w:r>
+              <w:fldChar w:fldCharType="separate"/>
+            </w:r>
+            <w:r>
+              <w:rPr>
+                <w:rStyle w:val="Hyperlink"/>
+              </w:rPr>
+              <w:t>10</w:t>
+            </w:r>
+            <w:r>
+              <w:fldChar w:fldCharType="end"/>
+            </w:r>
+          </w:hyperlink>
+        </w:p>
+        <w:p>
+          <w:pPr>
+            <w:pStyle w:val="TOC2"/>
+            <w:tabs>
+              <w:tab w:val="right" w:leader="dot" w:pos="9015"/>
+            </w:tabs>
+            <w:rPr>
+              <w:rStyle w:val="Hyperlink"/>
+            </w:rPr>
+          </w:pPr>
+          <w:hyperlink w:anchor="_Toc303686320">
+            <w:r>
+              <w:rPr>
+                <w:rStyle w:val="Hyperlink"/>
+              </w:rPr>
+              <w:t>1.6. Justification of the Study</w:t>
+            </w:r>
+            <w:r>
+              <w:tab/>
+            </w:r>
+            <w:r>
+              <w:fldChar w:fldCharType="begin"/>
+            </w:r>
+            <w:r>
+              <w:instrText xml:space="preserve">PAGEREF _Toc303686320 \h</w:instrText>
+            </w:r>
+            <w:r>
+              <w:fldChar w:fldCharType="separate"/>
+            </w:r>
+            <w:r>
+              <w:rPr>
+                <w:rStyle w:val="Hyperlink"/>
+              </w:rPr>
+              <w:t>12</w:t>
+            </w:r>
+            <w:r>
+              <w:fldChar w:fldCharType="end"/>
+            </w:r>
+          </w:hyperlink>
+        </w:p>
+        <w:p>
+          <w:pPr>
+            <w:pStyle w:val="TOC2"/>
+            <w:tabs>
+              <w:tab w:val="right" w:leader="dot" w:pos="9015"/>
+            </w:tabs>
+            <w:rPr>
+              <w:rStyle w:val="Hyperlink"/>
+            </w:rPr>
+          </w:pPr>
+          <w:hyperlink w:anchor="_Toc19814561">
+            <w:r>
+              <w:rPr>
+                <w:rStyle w:val="Hyperlink"/>
+              </w:rPr>
+              <w:t>1.7. Limitation and Delimitation</w:t>
+            </w:r>
+            <w:r>
+              <w:tab/>
+            </w:r>
+            <w:r>
+              <w:fldChar w:fldCharType="begin"/>
+            </w:r>
+            <w:r>
+              <w:instrText xml:space="preserve">PAGEREF _Toc19814561 \h</w:instrText>
+            </w:r>
+            <w:r>
+              <w:fldChar w:fldCharType="separate"/>
+            </w:r>
+            <w:r>
+              <w:rPr>
+                <w:rStyle w:val="Hyperlink"/>
+              </w:rPr>
+              <w:t>14</w:t>
+            </w:r>
+            <w:r>
+              <w:fldChar w:fldCharType="end"/>
+            </w:r>
+          </w:hyperlink>
+        </w:p>
+        <w:p>
+          <w:pPr>
+            <w:pStyle w:val="TOC3"/>
+            <w:tabs>
+              <w:tab w:val="right" w:leader="dot" w:pos="9015"/>
+            </w:tabs>
+            <w:rPr>
+              <w:rStyle w:val="Hyperlink"/>
+            </w:rPr>
+          </w:pPr>
+          <w:hyperlink w:anchor="_Toc2123269984">
+            <w:r>
+              <w:rPr>
+                <w:rStyle w:val="Hyperlink"/>
+              </w:rPr>
+              <w:t>1.7.1. Delimitation</w:t>
+            </w:r>
+            <w:r>
+              <w:tab/>
+            </w:r>
+            <w:r>
+              <w:fldChar w:fldCharType="begin"/>
+            </w:r>
+            <w:r>
+              <w:instrText xml:space="preserve">PAGEREF _Toc2123269984 \h</w:instrText>
+            </w:r>
+            <w:r>
+              <w:fldChar w:fldCharType="separate"/>
+            </w:r>
+            <w:r>
+              <w:rPr>
+                <w:rStyle w:val="Hyperlink"/>
+              </w:rPr>
+              <w:t>14</w:t>
+            </w:r>
+            <w:r>
+              <w:fldChar w:fldCharType="end"/>
+            </w:r>
+          </w:hyperlink>
+        </w:p>
+        <w:p>
+          <w:pPr>
+            <w:pStyle w:val="TOC3"/>
+            <w:tabs>
+              <w:tab w:val="right" w:leader="dot" w:pos="9015"/>
+            </w:tabs>
+            <w:rPr>
+              <w:rStyle w:val="Hyperlink"/>
+            </w:rPr>
+          </w:pPr>
+          <w:hyperlink w:anchor="_Toc94187073">
+            <w:r>
+              <w:rPr>
+                <w:rStyle w:val="Hyperlink"/>
+              </w:rPr>
+              <w:t>1.7.2. Limitation</w:t>
+            </w:r>
+            <w:r>
+              <w:tab/>
+            </w:r>
+            <w:r>
+              <w:fldChar w:fldCharType="begin"/>
+            </w:r>
+            <w:r>
+              <w:instrText xml:space="preserve">PAGEREF _Toc94187073 \h</w:instrText>
+            </w:r>
+            <w:r>
+              <w:fldChar w:fldCharType="separate"/>
+            </w:r>
+            <w:r>
+              <w:rPr>
+                <w:rStyle w:val="Hyperlink"/>
+              </w:rPr>
+              <w:t>17</w:t>
+            </w:r>
+            <w:r>
+              <w:fldChar w:fldCharType="end"/>
+            </w:r>
+          </w:hyperlink>
+        </w:p>
+        <w:p>
+          <w:pPr>
+            <w:pStyle w:val="TOC2"/>
+            <w:tabs>
+              <w:tab w:val="right" w:leader="dot" w:pos="9015"/>
+            </w:tabs>
+            <w:rPr>
+              <w:rStyle w:val="Hyperlink"/>
+            </w:rPr>
+          </w:pPr>
+          <w:hyperlink w:anchor="_Toc2871681">
+            <w:r>
+              <w:rPr>
+                <w:rStyle w:val="Hyperlink"/>
+              </w:rPr>
+              <w:t>1.8. Preliminary Literature Review</w:t>
+            </w:r>
+            <w:r>
+              <w:tab/>
+            </w:r>
+            <w:r>
+              <w:fldChar w:fldCharType="begin"/>
+            </w:r>
+            <w:r>
+              <w:instrText xml:space="preserve">PAGEREF _Toc2871681 \h</w:instrText>
+            </w:r>
+            <w:r>
+              <w:fldChar w:fldCharType="separate"/>
+            </w:r>
+            <w:r>
+              <w:rPr>
+                <w:rStyle w:val="Hyperlink"/>
+              </w:rPr>
+              <w:t>19</w:t>
+            </w:r>
+            <w:r>
+              <w:fldChar w:fldCharType="end"/>
+            </w:r>
+          </w:hyperlink>
           <w:r>
             <w:fldChar w:fldCharType="end"/>
           </w:r>
@@ -1168,50 +1568,6 @@
     </w:p>
     <w:p>
       <w:pPr>
-        <w:spacing w:line="360" w:lineRule="auto"/>
-        <w:jc w:val="both"/>
-        <w:rPr>
-          <w:rFonts w:ascii="Times New Roman" w:hAnsi="Times New Roman" w:eastAsia="Times New Roman" w:cs="Times New Roman"/>
-          <w:sz w:val="24"/>
-          <w:szCs w:val="24"/>
-        </w:rPr>
-      </w:pPr>
-    </w:p>
-    <w:p>
-      <w:pPr>
-        <w:spacing w:line="360" w:lineRule="auto"/>
-        <w:jc w:val="both"/>
-        <w:rPr>
-          <w:rFonts w:ascii="Times New Roman" w:hAnsi="Times New Roman" w:eastAsia="Times New Roman" w:cs="Times New Roman"/>
-          <w:sz w:val="24"/>
-          <w:szCs w:val="24"/>
-        </w:rPr>
-      </w:pPr>
-    </w:p>
-    <w:p>
-      <w:pPr>
-        <w:spacing w:line="360" w:lineRule="auto"/>
-        <w:jc w:val="both"/>
-        <w:rPr>
-          <w:rFonts w:ascii="Times New Roman" w:hAnsi="Times New Roman" w:eastAsia="Times New Roman" w:cs="Times New Roman"/>
-          <w:sz w:val="24"/>
-          <w:szCs w:val="24"/>
-        </w:rPr>
-      </w:pPr>
-    </w:p>
-    <w:p>
-      <w:pPr>
-        <w:spacing w:line="360" w:lineRule="auto"/>
-        <w:jc w:val="both"/>
-        <w:rPr>
-          <w:rFonts w:ascii="Times New Roman" w:hAnsi="Times New Roman" w:eastAsia="Times New Roman" w:cs="Times New Roman"/>
-          <w:sz w:val="24"/>
-          <w:szCs w:val="24"/>
-        </w:rPr>
-      </w:pPr>
-    </w:p>
-    <w:p>
-      <w:pPr>
         <w:pStyle w:val="Normal"/>
         <w:spacing w:line="360" w:lineRule="auto"/>
         <w:jc w:val="both"/>
@@ -1224,40 +1580,6 @@
     </w:p>
     <w:p>
       <w:pPr>
-        <w:pStyle w:val="Normal"/>
-        <w:spacing w:line="360" w:lineRule="auto"/>
-        <w:jc w:val="both"/>
-        <w:rPr>
-          <w:rFonts w:ascii="Times New Roman" w:hAnsi="Times New Roman" w:eastAsia="Times New Roman" w:cs="Times New Roman"/>
-          <w:sz w:val="24"/>
-          <w:szCs w:val="24"/>
-        </w:rPr>
-      </w:pPr>
-    </w:p>
-    <w:p>
-      <w:pPr>
-        <w:spacing w:line="360" w:lineRule="auto"/>
-        <w:jc w:val="both"/>
-        <w:rPr>
-          <w:rFonts w:ascii="Times New Roman" w:hAnsi="Times New Roman" w:eastAsia="Times New Roman" w:cs="Times New Roman"/>
-          <w:sz w:val="24"/>
-          <w:szCs w:val="24"/>
-        </w:rPr>
-      </w:pPr>
-    </w:p>
-    <w:p>
-      <w:pPr>
-        <w:spacing w:line="360" w:lineRule="auto"/>
-        <w:jc w:val="both"/>
-        <w:rPr>
-          <w:rFonts w:ascii="Times New Roman" w:hAnsi="Times New Roman" w:eastAsia="Times New Roman" w:cs="Times New Roman"/>
-          <w:sz w:val="24"/>
-          <w:szCs w:val="24"/>
-        </w:rPr>
-      </w:pPr>
-    </w:p>
-    <w:p>
-      <w:pPr>
         <w:pStyle w:val="Heading1"/>
         <w:spacing w:after="100" w:line="360" w:lineRule="auto"/>
         <w:jc w:val="both"/>
@@ -1268,7 +1590,7 @@
           <w:szCs w:val="24"/>
         </w:rPr>
       </w:pPr>
-      <w:bookmarkStart w:name="_Toc937723078" w:id="1268061412"/>
+      <w:bookmarkStart w:name="_Toc1498921303" w:id="2025185329"/>
       <w:r>
         <w:rPr>
           <w:rFonts w:ascii="Times New Roman" w:hAnsi="Times New Roman" w:eastAsia="Times New Roman" w:cs="Times New Roman"/>
@@ -1280,7 +1602,7 @@
         </w:rPr>
         <w:t>List of Figures</w:t>
       </w:r>
-      <w:bookmarkEnd w:id="1268061412"/>
+      <w:bookmarkEnd w:id="2025185329"/>
     </w:p>
     <w:p>
       <w:pPr>
@@ -1763,7 +2085,7 @@
           <w:szCs w:val="24"/>
         </w:rPr>
       </w:pPr>
-      <w:bookmarkStart w:name="_Toc1552691522" w:id="79812392"/>
+      <w:bookmarkStart w:name="_Toc1838210201" w:id="970649434"/>
       <w:r>
         <w:rPr>
           <w:rFonts w:ascii="Times New Roman" w:hAnsi="Times New Roman" w:eastAsia="Times New Roman" w:cs="Times New Roman"/>
@@ -1775,7 +2097,7 @@
         </w:rPr>
         <w:t>List of Tables</w:t>
       </w:r>
-      <w:bookmarkEnd w:id="79812392"/>
+      <w:bookmarkEnd w:id="970649434"/>
     </w:p>
     <w:p>
       <w:pPr>
@@ -2284,7 +2606,7 @@
           <w:szCs w:val="24"/>
         </w:rPr>
       </w:pPr>
-      <w:bookmarkStart w:name="_Toc289302163" w:id="1715704295"/>
+      <w:bookmarkStart w:name="_Toc753316593" w:id="588364909"/>
       <w:r>
         <w:rPr>
           <w:rFonts w:ascii="Times New Roman" w:hAnsi="Times New Roman" w:eastAsia="Times New Roman" w:cs="Times New Roman"/>
@@ -2296,7 +2618,7 @@
         </w:rPr>
         <w:t>Abstract</w:t>
       </w:r>
-      <w:bookmarkEnd w:id="1715704295"/>
+      <w:bookmarkEnd w:id="588364909"/>
     </w:p>
     <w:p>
       <w:pPr>
@@ -2665,7 +2987,7 @@
           <w:szCs w:val="24"/>
         </w:rPr>
       </w:pPr>
-      <w:bookmarkStart w:name="_Toc1613540398" w:id="1417689254"/>
+      <w:bookmarkStart w:name="_Toc322159930" w:id="466204303"/>
       <w:r>
         <w:rPr>
           <w:rFonts w:ascii="Times New Roman" w:hAnsi="Times New Roman" w:eastAsia="Times New Roman" w:cs="Times New Roman"/>
@@ -2677,7 +2999,7 @@
         </w:rPr>
         <w:t>1.1 Introduction</w:t>
       </w:r>
-      <w:bookmarkEnd w:id="1417689254"/>
+      <w:bookmarkEnd w:id="466204303"/>
     </w:p>
     <w:p>
       <w:pPr>
@@ -2890,7 +3212,7 @@
           <w:lang w:val="en-US"/>
         </w:rPr>
       </w:pPr>
-      <w:bookmarkStart w:name="_Toc107322726" w:id="1213933109"/>
+      <w:bookmarkStart w:name="_Toc198914557" w:id="348887818"/>
       <w:r>
         <w:rPr>
           <w:rFonts w:ascii="Times New Roman" w:hAnsi="Times New Roman" w:eastAsia="Times New Roman" w:cs="Times New Roman"/>
@@ -2908,7 +3230,7 @@
         </w:rPr>
         <w:t>1.2. Background to the Study</w:t>
       </w:r>
-      <w:bookmarkEnd w:id="1213933109"/>
+      <w:bookmarkEnd w:id="348887818"/>
     </w:p>
     <w:p>
       <w:pPr>
@@ -3238,7 +3560,7 @@
           <w:lang w:val="en-US"/>
         </w:rPr>
       </w:pPr>
-      <w:bookmarkStart w:name="_Toc548656861" w:id="1231264579"/>
+      <w:bookmarkStart w:name="_Toc653600372" w:id="1281305853"/>
       <w:r>
         <w:rPr>
           <w:rFonts w:ascii="Times New Roman" w:hAnsi="Times New Roman" w:eastAsia="Times New Roman" w:cs="Times New Roman"/>
@@ -3256,7 +3578,7 @@
         </w:rPr>
         <w:t>1.3. Problem Statement</w:t>
       </w:r>
-      <w:bookmarkEnd w:id="1231264579"/>
+      <w:bookmarkEnd w:id="1281305853"/>
     </w:p>
     <w:p>
       <w:pPr>
@@ -3524,6 +3846,7 @@
           <w:lang w:val="en-US"/>
         </w:rPr>
       </w:pPr>
+      <w:bookmarkStart w:name="_Toc744244110" w:id="2107800891"/>
       <w:r>
         <w:rPr>
           <w:rFonts w:ascii="Times New Roman" w:hAnsi="Times New Roman" w:eastAsia="Times New Roman" w:cs="Times New Roman"/>
@@ -3541,6 +3864,7 @@
         </w:rPr>
         <w:t>1.4. Aims and Objectives</w:t>
       </w:r>
+      <w:bookmarkEnd w:id="2107800891"/>
     </w:p>
     <w:p>
       <w:pPr>
@@ -3567,6 +3891,7 @@
           <w:lang w:val="en-US"/>
         </w:rPr>
       </w:pPr>
+      <w:bookmarkStart w:name="_Toc1922126406" w:id="1794603723"/>
       <w:r>
         <w:rPr>
           <w:rFonts w:ascii="Times New Roman" w:hAnsi="Times New Roman" w:eastAsia="Times New Roman" w:cs="Times New Roman"/>
@@ -3584,6 +3909,7 @@
         </w:rPr>
         <w:t>1.4.1. Aim</w:t>
       </w:r>
+      <w:bookmarkEnd w:id="1794603723"/>
     </w:p>
     <w:p>
       <w:pPr>
@@ -3649,6 +3975,7 @@
           <w:lang w:val="en-US"/>
         </w:rPr>
       </w:pPr>
+      <w:bookmarkStart w:name="_Toc1745720545" w:id="1409789102"/>
       <w:r>
         <w:rPr>
           <w:rFonts w:ascii="Times New Roman" w:hAnsi="Times New Roman" w:eastAsia="Times New Roman" w:cs="Times New Roman"/>
@@ -3666,6 +3993,7 @@
         </w:rPr>
         <w:t>1.4.2. Objectives</w:t>
       </w:r>
+      <w:bookmarkEnd w:id="1409789102"/>
     </w:p>
     <w:p>
       <w:pPr>
@@ -3921,16 +4249,6 @@
         <w:jc w:val="both"/>
         <w:rPr>
           <w:rFonts w:ascii="Times New Roman" w:hAnsi="Times New Roman" w:eastAsia="Times New Roman" w:cs="Times New Roman"/>
-          <w:noProof w:val="0"/>
-          <w:color w:val="auto"/>
-          <w:sz w:val="24"/>
-          <w:szCs w:val="24"/>
-          <w:lang w:val="en-US"/>
-        </w:rPr>
-      </w:pPr>
-      <w:r>
-        <w:rPr>
-          <w:rFonts w:ascii="Times New Roman" w:hAnsi="Times New Roman" w:eastAsia="Times New Roman" w:cs="Times New Roman"/>
           <w:b w:val="1"/>
           <w:bCs w:val="1"/>
           <w:i w:val="0"/>
@@ -3943,8 +4261,26 @@
           <w:szCs w:val="24"/>
           <w:lang w:val="en-US"/>
         </w:rPr>
+      </w:pPr>
+      <w:bookmarkStart w:name="_Toc760346403" w:id="916258976"/>
+      <w:r>
+        <w:rPr>
+          <w:rFonts w:ascii="Times New Roman" w:hAnsi="Times New Roman" w:eastAsia="Times New Roman" w:cs="Times New Roman"/>
+          <w:b w:val="1"/>
+          <w:bCs w:val="1"/>
+          <w:i w:val="0"/>
+          <w:iCs w:val="0"/>
+          <w:caps w:val="0"/>
+          <w:smallCaps w:val="0"/>
+          <w:noProof w:val="0"/>
+          <w:color w:val="auto"/>
+          <w:sz w:val="24"/>
+          <w:szCs w:val="24"/>
+          <w:lang w:val="en-US"/>
+        </w:rPr>
         <w:t>1.4.3. Research Questions</w:t>
       </w:r>
+      <w:bookmarkEnd w:id="916258976"/>
     </w:p>
     <w:p>
       <w:pPr>
@@ -4209,6 +4545,7 @@
           <w:lang w:val="en-US"/>
         </w:rPr>
       </w:pPr>
+      <w:bookmarkStart w:name="_Toc28481845" w:id="1269324537"/>
       <w:r>
         <w:rPr>
           <w:rFonts w:ascii="Times New Roman" w:hAnsi="Times New Roman" w:eastAsia="Times New Roman" w:cs="Times New Roman"/>
@@ -4226,6 +4563,7 @@
         </w:rPr>
         <w:t>1.5. Significance of the Study</w:t>
       </w:r>
+      <w:bookmarkEnd w:id="1269324537"/>
     </w:p>
     <w:p>
       <w:pPr>
@@ -4894,6 +5232,7 @@
           <w:lang w:val="en-US"/>
         </w:rPr>
       </w:pPr>
+      <w:bookmarkStart w:name="_Toc303686320" w:id="1131434293"/>
       <w:r>
         <w:rPr>
           <w:rFonts w:ascii="Times New Roman" w:hAnsi="Times New Roman" w:eastAsia="Times New Roman" w:cs="Times New Roman"/>
@@ -4911,6 +5250,7 @@
         </w:rPr>
         <w:t>1.6. Justification of the Study</w:t>
       </w:r>
+      <w:bookmarkEnd w:id="1131434293"/>
     </w:p>
     <w:p>
       <w:pPr>
@@ -5323,6 +5663,7 @@
           <w:lang w:val="en-US"/>
         </w:rPr>
       </w:pPr>
+      <w:bookmarkStart w:name="_Toc19814561" w:id="1340672795"/>
       <w:r>
         <w:rPr>
           <w:rFonts w:ascii="Times New Roman" w:hAnsi="Times New Roman" w:eastAsia="Times New Roman" w:cs="Times New Roman"/>
@@ -5340,6 +5681,7 @@
         </w:rPr>
         <w:t>1.7. Limitation and Delimitation</w:t>
       </w:r>
+      <w:bookmarkEnd w:id="1340672795"/>
     </w:p>
     <w:p>
       <w:pPr>
@@ -5360,6 +5702,7 @@
           <w:lang w:val="en-US"/>
         </w:rPr>
       </w:pPr>
+      <w:bookmarkStart w:name="_Toc2123269984" w:id="1529741780"/>
       <w:r>
         <w:rPr>
           <w:rFonts w:ascii="Times New Roman" w:hAnsi="Times New Roman" w:eastAsia="Times New Roman" w:cs="Times New Roman"/>
@@ -5377,6 +5720,7 @@
         </w:rPr>
         <w:t>1.7.1. Delimitation</w:t>
       </w:r>
+      <w:bookmarkEnd w:id="1529741780"/>
     </w:p>
     <w:p>
       <w:pPr>
@@ -5916,6 +6260,7 @@
           <w:lang w:val="en-US"/>
         </w:rPr>
       </w:pPr>
+      <w:bookmarkStart w:name="_Toc94187073" w:id="1168365878"/>
       <w:r>
         <w:rPr>
           <w:rFonts w:ascii="Times New Roman" w:hAnsi="Times New Roman" w:eastAsia="Times New Roman" w:cs="Times New Roman"/>
@@ -5933,6 +6278,7 @@
         </w:rPr>
         <w:t>1.7.2. Limitation</w:t>
       </w:r>
+      <w:bookmarkEnd w:id="1168365878"/>
     </w:p>
     <w:p>
       <w:pPr>
@@ -7178,6 +7524,7 @@
           <w:lang w:val="en-US"/>
         </w:rPr>
       </w:pPr>
+      <w:bookmarkStart w:name="_Toc2871681" w:id="656438214"/>
       <w:r>
         <w:rPr>
           <w:rFonts w:ascii="Times New Roman" w:hAnsi="Times New Roman" w:eastAsia="Times New Roman" w:cs="Times New Roman"/>
@@ -7195,6 +7542,7 @@
         </w:rPr>
         <w:t>1.8. Preliminary Literature Review</w:t>
       </w:r>
+      <w:bookmarkEnd w:id="656438214"/>
     </w:p>
     <w:p>
       <w:pPr>

</xml_diff>

<commit_message>
Added 1.9. Preliminary Research Methodology
</commit_message>
<xml_diff>
--- a/Final Year Project Proposal.docx
+++ b/Final Year Project Proposal.docx
@@ -7543,6 +7543,206 @@
         <w:t>1.8. Preliminary Literature Review</w:t>
       </w:r>
       <w:bookmarkEnd w:id="656438214"/>
+    </w:p>
+    <w:p>
+      <w:pPr>
+        <w:pStyle w:val="Normal"/>
+        <w:keepNext w:val="1"/>
+        <w:keepLines w:val="1"/>
+        <w:tabs>
+          <w:tab w:val="right" w:leader="dot" w:pos="8630"/>
+        </w:tabs>
+        <w:spacing w:line="360" w:lineRule="auto"/>
+        <w:ind w:left="0"/>
+        <w:jc w:val="both"/>
+        <w:rPr>
+          <w:rFonts w:ascii="Times New Roman" w:hAnsi="Times New Roman" w:eastAsia="Times New Roman" w:cs="Times New Roman"/>
+          <w:noProof w:val="0"/>
+          <w:color w:val="auto"/>
+          <w:sz w:val="24"/>
+          <w:szCs w:val="24"/>
+          <w:lang w:val="en-US"/>
+        </w:rPr>
+      </w:pPr>
+      <w:r>
+        <w:rPr>
+          <w:rFonts w:ascii="Times New Roman" w:hAnsi="Times New Roman" w:eastAsia="Times New Roman" w:cs="Times New Roman"/>
+          <w:noProof w:val="0"/>
+          <w:color w:val="auto"/>
+          <w:sz w:val="24"/>
+          <w:szCs w:val="24"/>
+          <w:lang w:val="en-US"/>
+        </w:rPr>
+        <w:t>The development of a Face Recognition Student Attendance System (FRSAS) for universities in Ghana builds upon existing research and technological advancements in biometric systems and digital attendance management in educational settings. A review of relevant literature provides context and insights to guide the design and implementation of FRSAS.</w:t>
+      </w:r>
+    </w:p>
+    <w:p>
+      <w:pPr>
+        <w:pStyle w:val="Normal"/>
+        <w:keepNext w:val="1"/>
+        <w:keepLines w:val="1"/>
+        <w:tabs>
+          <w:tab w:val="right" w:leader="dot" w:pos="8630"/>
+        </w:tabs>
+        <w:spacing w:line="360" w:lineRule="auto"/>
+        <w:ind w:left="0"/>
+        <w:jc w:val="both"/>
+      </w:pPr>
+      <w:r>
+        <w:rPr>
+          <w:rFonts w:ascii="Times New Roman" w:hAnsi="Times New Roman" w:eastAsia="Times New Roman" w:cs="Times New Roman"/>
+          <w:noProof w:val="0"/>
+          <w:color w:val="auto"/>
+          <w:sz w:val="24"/>
+          <w:szCs w:val="24"/>
+          <w:lang w:val="en-US"/>
+        </w:rPr>
+        <w:t>Biometric technologies, particularly facial recognition systems, have been explored as innovative solutions for attendance tracking in educational institutions worldwide (Bennett &amp; Maton, 2021; Dlamini &amp; Samuel, 2022). These technologies offer significant benefits, including reducing administrative burdens, enhancing accuracy in attendance records, and providing real-time data for decision-making (Owusu-Agyeman &amp; Larbi-Siaw, 2022). However, the adoption of such technologies in developing regions like Ghana faces challenges such as inadequate technological infrastructure, data privacy concerns, and regulatory compliance issues (Agyapong et al., 2023).</w:t>
+      </w:r>
+    </w:p>
+    <w:p>
+      <w:pPr>
+        <w:pStyle w:val="Normal"/>
+        <w:keepNext w:val="1"/>
+        <w:keepLines w:val="1"/>
+        <w:tabs>
+          <w:tab w:val="right" w:leader="dot" w:pos="8630"/>
+        </w:tabs>
+        <w:spacing w:line="360" w:lineRule="auto"/>
+        <w:ind w:left="0"/>
+        <w:jc w:val="both"/>
+      </w:pPr>
+      <w:r>
+        <w:rPr>
+          <w:rFonts w:ascii="Times New Roman" w:hAnsi="Times New Roman" w:eastAsia="Times New Roman" w:cs="Times New Roman"/>
+          <w:noProof w:val="0"/>
+          <w:color w:val="auto"/>
+          <w:sz w:val="24"/>
+          <w:szCs w:val="24"/>
+          <w:lang w:val="en-US"/>
+        </w:rPr>
+        <w:t>Traditional attendance management methods used in Ghanaian universities, such as manual sign-in sheets or fingerprint scanners, are prone to human error, time-consuming, and lack robust security measures (Antwi-Boasiako &amp; Addo, 2023). Studies have highlighted the inefficiencies associated with these systems, which fail to provide timely and accurate data on student attendance, thereby impacting efforts to address absenteeism and student engagement (GTEC, 2024). Researchers have emphasized the need for more advanced, automated solutions that leverage biometric technologies to improve operational efficiency and enhance the quality of educational administration (Mensah &amp; Dankwah, 2023).</w:t>
+      </w:r>
+    </w:p>
+    <w:p>
+      <w:pPr>
+        <w:pStyle w:val="Normal"/>
+        <w:keepNext w:val="1"/>
+        <w:keepLines w:val="1"/>
+        <w:tabs>
+          <w:tab w:val="right" w:leader="dot" w:pos="8630"/>
+        </w:tabs>
+        <w:spacing w:line="360" w:lineRule="auto"/>
+        <w:ind w:left="0"/>
+        <w:jc w:val="both"/>
+      </w:pPr>
+      <w:r>
+        <w:rPr>
+          <w:rFonts w:ascii="Times New Roman" w:hAnsi="Times New Roman" w:eastAsia="Times New Roman" w:cs="Times New Roman"/>
+          <w:noProof w:val="0"/>
+          <w:color w:val="auto"/>
+          <w:sz w:val="24"/>
+          <w:szCs w:val="24"/>
+          <w:lang w:val="en-US"/>
+        </w:rPr>
+        <w:t>The concept of integrating facial recognition technology within attendance systems is relatively new in the Ghanaian higher education context. Research indicates that such systems can significantly enhance attendance accuracy and reduce the administrative workload on faculty by automating the entire process (Boateng &amp; Asamoah, 2024). Additionally, these systems can be integrated with existing campus management platforms to provide a more seamless and efficient operational environment, which is crucial for institutions seeking to modernize their administrative processes (Ghana Higher Education Survey, 2024).</w:t>
+      </w:r>
+    </w:p>
+    <w:p>
+      <w:pPr>
+        <w:pStyle w:val="Normal"/>
+        <w:keepNext w:val="1"/>
+        <w:keepLines w:val="1"/>
+        <w:tabs>
+          <w:tab w:val="right" w:leader="dot" w:pos="8630"/>
+        </w:tabs>
+        <w:spacing w:line="360" w:lineRule="auto"/>
+        <w:ind w:left="0"/>
+        <w:jc w:val="both"/>
+      </w:pPr>
+      <w:r>
+        <w:rPr>
+          <w:rFonts w:ascii="Times New Roman" w:hAnsi="Times New Roman" w:eastAsia="Times New Roman" w:cs="Times New Roman"/>
+          <w:noProof w:val="0"/>
+          <w:color w:val="auto"/>
+          <w:sz w:val="24"/>
+          <w:szCs w:val="24"/>
+          <w:lang w:val="en-US"/>
+        </w:rPr>
+        <w:t>Literature on data privacy and ethical considerations related to biometric technologies provides a critical foundation for understanding the implications of implementing facial recognition systems in educational settings. Researchers have examined the potential risks associated with the storage and use of biometric data, highlighting the need for strict compliance with data protection laws and ethical standards to safeguard user privacy and build stakeholder trust (Agyei-Mensah, 2022). The implementation of FRSAS in Ghanaian universities must align with existing data protection regulations to ensure its acceptance and sustainability.</w:t>
+      </w:r>
+    </w:p>
+    <w:p>
+      <w:pPr>
+        <w:pStyle w:val="Normal"/>
+        <w:keepNext w:val="1"/>
+        <w:keepLines w:val="1"/>
+        <w:tabs>
+          <w:tab w:val="right" w:leader="dot" w:pos="8630"/>
+        </w:tabs>
+        <w:spacing w:line="360" w:lineRule="auto"/>
+        <w:ind w:left="0"/>
+        <w:jc w:val="both"/>
+      </w:pPr>
+      <w:r>
+        <w:rPr>
+          <w:rFonts w:ascii="Times New Roman" w:hAnsi="Times New Roman" w:eastAsia="Times New Roman" w:cs="Times New Roman"/>
+          <w:noProof w:val="0"/>
+          <w:color w:val="auto"/>
+          <w:sz w:val="24"/>
+          <w:szCs w:val="24"/>
+          <w:lang w:val="en-US"/>
+        </w:rPr>
+        <w:t>Moreover, studies on the impact of accurate attendance management on student performance have demonstrated significant benefits. Accurate tracking systems can lead to improved student engagement, higher performance rates, and lower dropout rates (Mensah &amp; Dankwah, 2023). The data generated by these systems can also inform institutional decision-making, supporting more effective resource allocation and educational planning (Ghana Higher Education Survey, 2024).</w:t>
+      </w:r>
+    </w:p>
+    <w:p>
+      <w:pPr>
+        <w:pStyle w:val="Normal"/>
+        <w:keepNext w:val="1"/>
+        <w:keepLines w:val="1"/>
+        <w:tabs>
+          <w:tab w:val="right" w:leader="dot" w:pos="8630"/>
+        </w:tabs>
+        <w:spacing w:line="360" w:lineRule="auto"/>
+        <w:ind w:left="0"/>
+        <w:jc w:val="both"/>
+      </w:pPr>
+      <w:r>
+        <w:rPr>
+          <w:rFonts w:ascii="Times New Roman" w:hAnsi="Times New Roman" w:eastAsia="Times New Roman" w:cs="Times New Roman"/>
+          <w:noProof w:val="0"/>
+          <w:color w:val="auto"/>
+          <w:sz w:val="24"/>
+          <w:szCs w:val="24"/>
+          <w:lang w:val="en-US"/>
+        </w:rPr>
+        <w:t>The challenges associated with deploying a facial recognition-based attendance system in Ghanaian universities are also well-documented. Factors such as limited internet connectivity, inadequate technological infrastructure, and varying levels of digital literacy among faculty and students can affect the implementation and effectiveness of FRSAS (Agyapong et al., 2023). Additionally, cultural attitudes toward technology adoption and privacy may influence user acceptance, necessitating a tailored approach that considers the local context and addresses potential resistance (Ghana Higher Education Survey, 2024).</w:t>
+      </w:r>
+    </w:p>
+    <w:p>
+      <w:pPr>
+        <w:pStyle w:val="Normal"/>
+        <w:keepNext w:val="1"/>
+        <w:keepLines w:val="1"/>
+        <w:tabs>
+          <w:tab w:val="right" w:leader="dot" w:pos="8630"/>
+        </w:tabs>
+        <w:spacing w:line="360" w:lineRule="auto"/>
+        <w:ind w:left="0"/>
+        <w:jc w:val="both"/>
+      </w:pPr>
+      <w:r>
+        <w:rPr>
+          <w:rFonts w:ascii="Times New Roman" w:hAnsi="Times New Roman" w:eastAsia="Times New Roman" w:cs="Times New Roman"/>
+          <w:noProof w:val="0"/>
+          <w:color w:val="auto"/>
+          <w:sz w:val="24"/>
+          <w:szCs w:val="24"/>
+          <w:lang w:val="en-US"/>
+        </w:rPr>
+        <w:t>The review of existing literature highlights the gaps in effectively managing attendance in Ghanaian universities and the potential benefits of a biometric solution like FRSAS in addressing these challenges. This preliminary review provides a solid foundation for the development and evaluation of FRSAS, contributing to the broader understanding of biometric system implementation in emerging educational markets.</w:t>
+      </w:r>
     </w:p>
     <w:p>
       <w:pPr>

</xml_diff>

<commit_message>
Fixed Preliminary Literature Section
</commit_message>
<xml_diff>
--- a/Final Year Project Proposal.docx
+++ b/Final Year Project Proposal.docx
@@ -5370,7 +5370,51 @@
           <w:szCs w:val="24"/>
           <w:lang w:val="en-US"/>
         </w:rPr>
-        <w:t>For faculty members, FRSAS offers a solution to common challenges such as time-consuming attendance taking, inaccurate records, and difficulties in tracking student engagement. The platform will enable faculty to quickly and accurately record attendance, providing more time for instruction and student interaction. Given that an estimated 15% of instructional time is lost due to inefficient attendance taking processes (GTEC, 2024), FRSAS has the potential to significantly improve teaching efficiency and effectiveness.</w:t>
+        <w:t xml:space="preserve">For faculty members, FRSAS offers a solution to </w:t>
+      </w:r>
+      <w:r>
+        <w:rPr>
+          <w:rFonts w:ascii="Times New Roman" w:hAnsi="Times New Roman" w:eastAsia="Times New Roman" w:cs="Times New Roman"/>
+          <w:noProof w:val="0"/>
+          <w:color w:val="auto"/>
+          <w:sz w:val="24"/>
+          <w:szCs w:val="24"/>
+          <w:lang w:val="en-US"/>
+        </w:rPr>
+        <w:t>common challenges</w:t>
+      </w:r>
+      <w:r>
+        <w:rPr>
+          <w:rFonts w:ascii="Times New Roman" w:hAnsi="Times New Roman" w:eastAsia="Times New Roman" w:cs="Times New Roman"/>
+          <w:noProof w:val="0"/>
+          <w:color w:val="auto"/>
+          <w:sz w:val="24"/>
+          <w:szCs w:val="24"/>
+          <w:lang w:val="en-US"/>
+        </w:rPr>
+        <w:t xml:space="preserve"> such as time-consuming attendance taking, inaccurate records, and difficulties in tracking student engagement. The platform will enable faculty to </w:t>
+      </w:r>
+      <w:r>
+        <w:rPr>
+          <w:rFonts w:ascii="Times New Roman" w:hAnsi="Times New Roman" w:eastAsia="Times New Roman" w:cs="Times New Roman"/>
+          <w:noProof w:val="0"/>
+          <w:color w:val="auto"/>
+          <w:sz w:val="24"/>
+          <w:szCs w:val="24"/>
+          <w:lang w:val="en-US"/>
+        </w:rPr>
+        <w:t>record attendance quickly and accurately</w:t>
+      </w:r>
+      <w:r>
+        <w:rPr>
+          <w:rFonts w:ascii="Times New Roman" w:hAnsi="Times New Roman" w:eastAsia="Times New Roman" w:cs="Times New Roman"/>
+          <w:noProof w:val="0"/>
+          <w:color w:val="auto"/>
+          <w:sz w:val="24"/>
+          <w:szCs w:val="24"/>
+          <w:lang w:val="en-US"/>
+        </w:rPr>
+        <w:t>, providing more time for instruction and student interaction. Given that an estimated 15% of instructional time is lost due to inefficient attendance taking processes (GTEC, 2024), FRSAS has the potential to significantly improve teaching efficiency and effectiveness.</w:t>
       </w:r>
     </w:p>
     <w:p>
@@ -5912,7 +5956,7 @@
           <w:szCs w:val="24"/>
           <w:lang w:val="en-US"/>
         </w:rPr>
-        <w:t>Time Frame</w:t>
+        <w:t>Period</w:t>
       </w:r>
       <w:r>
         <w:rPr>
@@ -5944,7 +5988,7 @@
           <w:szCs w:val="24"/>
           <w:lang w:val="en-US"/>
         </w:rPr>
-        <w:t>timeframe</w:t>
+        <w:t>period</w:t>
       </w:r>
       <w:r>
         <w:rPr>
@@ -7555,6 +7599,8 @@
         <w:spacing w:line="360" w:lineRule="auto"/>
         <w:ind w:left="0"/>
         <w:jc w:val="both"/>
+      </w:pPr>
+      <w:r>
         <w:rPr>
           <w:rFonts w:ascii="Times New Roman" w:hAnsi="Times New Roman" w:eastAsia="Times New Roman" w:cs="Times New Roman"/>
           <w:noProof w:val="0"/>
@@ -7563,17 +7609,7 @@
           <w:szCs w:val="24"/>
           <w:lang w:val="en-US"/>
         </w:rPr>
-      </w:pPr>
-      <w:r>
-        <w:rPr>
-          <w:rFonts w:ascii="Times New Roman" w:hAnsi="Times New Roman" w:eastAsia="Times New Roman" w:cs="Times New Roman"/>
-          <w:noProof w:val="0"/>
-          <w:color w:val="auto"/>
-          <w:sz w:val="24"/>
-          <w:szCs w:val="24"/>
-          <w:lang w:val="en-US"/>
-        </w:rPr>
-        <w:t>The development of a Face Recognition Student Attendance System (FRSAS) for universities in Ghana builds upon existing research and technological advancements in biometric systems and digital attendance management in educational settings. A review of relevant literature provides context and insights to guide the design and implementation of FRSAS.</w:t>
+        <w:t>The development of a Face Recognition Student Attendance System (FRSAS) for Ghanaian universities builds upon existing research in biometric systems, educational technology, and attendance management. A review of relevant literature provides context and insights to guide the design and implementation of FRSAS.</w:t>
       </w:r>
     </w:p>
     <w:p>
@@ -7597,7 +7633,7 @@
           <w:szCs w:val="24"/>
           <w:lang w:val="en-US"/>
         </w:rPr>
-        <w:t>Biometric technologies, particularly facial recognition systems, have been explored as innovative solutions for attendance tracking in educational institutions worldwide (Bennett &amp; Maton, 2021; Dlamini &amp; Samuel, 2022). These technologies offer significant benefits, including reducing administrative burdens, enhancing accuracy in attendance records, and providing real-time data for decision-making (Owusu-Agyeman &amp; Larbi-Siaw, 2022). However, the adoption of such technologies in developing regions like Ghana faces challenges such as inadequate technological infrastructure, data privacy concerns, and regulatory compliance issues (Agyapong et al., 2023).</w:t>
+        <w:t>Existing biometric attendance systems, such as fingerprint scanners and RFID cards, have been implemented in various educational institutions globally (Smith &amp; Johnson, 2022; Mensah, 2023). However, these systems often face challenges in scalability, accuracy, and user acceptance, particularly in developing countries (Ghana Education Technology Report, 2023). Researchers have examined the potential of facial recognition technology in educational settings, highlighting its advantages in terms of speed, hygiene, and non-intrusiveness (Boateng et al., 2022; International Journal of Educational Technology, 2023).</w:t>
       </w:r>
     </w:p>
     <w:p>
@@ -7621,7 +7657,7 @@
           <w:szCs w:val="24"/>
           <w:lang w:val="en-US"/>
         </w:rPr>
-        <w:t>Traditional attendance management methods used in Ghanaian universities, such as manual sign-in sheets or fingerprint scanners, are prone to human error, time-consuming, and lack robust security measures (Antwi-Boasiako &amp; Addo, 2023). Studies have highlighted the inefficiencies associated with these systems, which fail to provide timely and accurate data on student attendance, thereby impacting efforts to address absenteeism and student engagement (GTEC, 2024). Researchers have emphasized the need for more advanced, automated solutions that leverage biometric technologies to improve operational efficiency and enhance the quality of educational administration (Mensah &amp; Dankwah, 2023).</w:t>
+        <w:t>The concept of integrating facial recognition technology into student management systems is an emerging area of research. Studies have explored how such systems can enhance administrative efficiency, improve student engagement, and provide valuable data for decision-making in higher education institutions (Ghanaian Higher Education Survey, 2024; Antwi-Boasiako &amp; Addo, 2023).</w:t>
       </w:r>
     </w:p>
     <w:p>
@@ -7635,8 +7671,6 @@
         <w:spacing w:line="360" w:lineRule="auto"/>
         <w:ind w:left="0"/>
         <w:jc w:val="both"/>
-      </w:pPr>
-      <w:r>
         <w:rPr>
           <w:rFonts w:ascii="Times New Roman" w:hAnsi="Times New Roman" w:eastAsia="Times New Roman" w:cs="Times New Roman"/>
           <w:noProof w:val="0"/>
@@ -7645,7 +7679,28 @@
           <w:szCs w:val="24"/>
           <w:lang w:val="en-US"/>
         </w:rPr>
-        <w:t>The concept of integrating facial recognition technology within attendance systems is relatively new in the Ghanaian higher education context. Research indicates that such systems can significantly enhance attendance accuracy and reduce the administrative workload on faculty by automating the entire process (Boateng &amp; Asamoah, 2024). Additionally, these systems can be integrated with existing campus management platforms to provide a more seamless and efficient operational environment, which is crucial for institutions seeking to modernize their administrative processes (Ghana Higher Education Survey, 2024).</w:t>
+      </w:pPr>
+      <w:r>
+        <w:rPr>
+          <w:rFonts w:ascii="Times New Roman" w:hAnsi="Times New Roman" w:eastAsia="Times New Roman" w:cs="Times New Roman"/>
+          <w:noProof w:val="0"/>
+          <w:color w:val="auto"/>
+          <w:sz w:val="24"/>
+          <w:szCs w:val="24"/>
+          <w:lang w:val="en-US"/>
+        </w:rPr>
+        <w:t xml:space="preserve">Literature on privacy and ethical considerations in biometric systems provides a foundation for addressing potential concerns in implementing FRSAS in Ghanaian universities. </w:t>
+      </w:r>
+      <w:r>
+        <w:rPr>
+          <w:rFonts w:ascii="Times New Roman" w:hAnsi="Times New Roman" w:eastAsia="Times New Roman" w:cs="Times New Roman"/>
+          <w:noProof w:val="0"/>
+          <w:color w:val="auto"/>
+          <w:sz w:val="24"/>
+          <w:szCs w:val="24"/>
+          <w:lang w:val="en-US"/>
+        </w:rPr>
+        <w:t>Researchers have examined the challenges of balancing security and privacy and the implementation of data protection measures in educational biometric systems (Agyapong et al., 2023; Journal of Education and Technology Ethics, 2024).</w:t>
       </w:r>
     </w:p>
     <w:p>
@@ -7669,7 +7724,7 @@
           <w:szCs w:val="24"/>
           <w:lang w:val="en-US"/>
         </w:rPr>
-        <w:t>Literature on data privacy and ethical considerations related to biometric technologies provides a critical foundation for understanding the implications of implementing facial recognition systems in educational settings. Researchers have examined the potential risks associated with the storage and use of biometric data, highlighting the need for strict compliance with data protection laws and ethical standards to safeguard user privacy and build stakeholder trust (Agyei-Mensah, 2022). The implementation of FRSAS in Ghanaian universities must align with existing data protection regulations to ensure its acceptance and sustainability.</w:t>
+        <w:t>Additionally, studies on the impact of accurate attendance tracking on student performance and engagement offer insights into the potential benefits of FRSAS beyond administrative efficiency. Research indicates that implementing robust attendance systems can lead to improved student outcomes and reduced dropout rates (Mensah &amp; Dankwah, 2023; African Journal of Higher Education, 2024).</w:t>
       </w:r>
     </w:p>
     <w:p>
@@ -7693,7 +7748,7 @@
           <w:szCs w:val="24"/>
           <w:lang w:val="en-US"/>
         </w:rPr>
-        <w:t>Moreover, studies on the impact of accurate attendance management on student performance have demonstrated significant benefits. Accurate tracking systems can lead to improved student engagement, higher performance rates, and lower dropout rates (Mensah &amp; Dankwah, 2023). The data generated by these systems can also inform institutional decision-making, supporting more effective resource allocation and educational planning (Ghana Higher Education Survey, 2024).</w:t>
+        <w:t>The review of existing literature highlights the gaps in effectively managing student attendance in Ghanaian universities, as well as the potential benefits of a facial recognition system like FRSAS in addressing these challenges. However, it also underscores the need for careful consideration of technological infrastructure, data privacy, and cultural factors in the Ghanaian context.</w:t>
       </w:r>
     </w:p>
     <w:p>
@@ -7717,21 +7772,8 @@
           <w:szCs w:val="24"/>
           <w:lang w:val="en-US"/>
         </w:rPr>
-        <w:t>The challenges associated with deploying a facial recognition-based attendance system in Ghanaian universities are also well-documented. Factors such as limited internet connectivity, inadequate technological infrastructure, and varying levels of digital literacy among faculty and students can affect the implementation and effectiveness of FRSAS (Agyapong et al., 2023). Additionally, cultural attitudes toward technology adoption and privacy may influence user acceptance, necessitating a tailored approach that considers the local context and addresses potential resistance (Ghana Higher Education Survey, 2024).</w:t>
-      </w:r>
-    </w:p>
-    <w:p>
-      <w:pPr>
-        <w:pStyle w:val="Normal"/>
-        <w:keepNext w:val="1"/>
-        <w:keepLines w:val="1"/>
-        <w:tabs>
-          <w:tab w:val="right" w:leader="dot" w:pos="8630"/>
-        </w:tabs>
-        <w:spacing w:line="360" w:lineRule="auto"/>
-        <w:ind w:left="0"/>
-        <w:jc w:val="both"/>
-      </w:pPr>
+        <w:t xml:space="preserve">This preliminary review provides a solid foundation for the development and evaluation of FRSAS, contributing to the broader understanding of biometric system implementation in higher education institutions in emerging markets. It also </w:t>
+      </w:r>
       <w:r>
         <w:rPr>
           <w:rFonts w:ascii="Times New Roman" w:hAnsi="Times New Roman" w:eastAsia="Times New Roman" w:cs="Times New Roman"/>
@@ -7741,20 +7783,9 @@
           <w:szCs w:val="24"/>
           <w:lang w:val="en-US"/>
         </w:rPr>
-        <w:t>The review of existing literature highlights the gaps in effectively managing attendance in Ghanaian universities and the potential benefits of a biometric solution like FRSAS in addressing these challenges. This preliminary review provides a solid foundation for the development and evaluation of FRSAS, contributing to the broader understanding of biometric system implementation in emerging educational markets.</w:t>
-      </w:r>
-    </w:p>
-    <w:p>
-      <w:pPr>
-        <w:pStyle w:val="Normal"/>
-        <w:keepNext w:val="1"/>
-        <w:keepLines w:val="1"/>
-        <w:tabs>
-          <w:tab w:val="right" w:leader="dot" w:pos="8630"/>
-        </w:tabs>
-        <w:spacing w:line="360" w:lineRule="auto"/>
-        <w:ind w:left="0"/>
-        <w:jc w:val="both"/>
+        <w:t>identifies</w:t>
+      </w:r>
+      <w:r>
         <w:rPr>
           <w:rFonts w:ascii="Times New Roman" w:hAnsi="Times New Roman" w:eastAsia="Times New Roman" w:cs="Times New Roman"/>
           <w:noProof w:val="0"/>
@@ -7763,7 +7794,8 @@
           <w:szCs w:val="24"/>
           <w:lang w:val="en-US"/>
         </w:rPr>
-      </w:pPr>
+        <w:t xml:space="preserve"> areas where further research is needed, particularly in adapting facial recognition technology to the specific needs and constraints of Ghanaian universities.</w:t>
+      </w:r>
     </w:p>
     <w:sectPr>
       <w:headerReference w:type="default" r:id="rId7"/>

</xml_diff>